<commit_message>
Update to new version.
</commit_message>
<xml_diff>
--- a/assets/jackwitbrockfinlaycv.docx
+++ b/assets/jackwitbrockfinlaycv.docx
@@ -3,8 +3,6 @@
 <w:document xmlns:wpc="http://schemas.microsoft.com/office/word/2010/wordprocessingCanvas" xmlns:mo="http://schemas.microsoft.com/office/mac/office/2008/main" xmlns:mc="http://schemas.openxmlformats.org/markup-compatibility/2006" xmlns:mv="urn:schemas-microsoft-com:mac:vml" xmlns:o="urn:schemas-microsoft-com:office:office" xmlns:r="http://schemas.openxmlformats.org/officeDocument/2006/relationships" xmlns:m="http://schemas.openxmlformats.org/officeDocument/2006/math" xmlns:v="urn:schemas-microsoft-com:vml" xmlns:wp14="http://schemas.microsoft.com/office/word/2010/wordprocessingDrawing" xmlns:wp="http://schemas.openxmlformats.org/drawingml/2006/wordprocessingDrawing" xmlns:w10="urn:schemas-microsoft-com:office:word" xmlns:w="http://schemas.openxmlformats.org/wordprocessingml/2006/main" xmlns:w14="http://schemas.microsoft.com/office/word/2010/wordml" xmlns:w15="http://schemas.microsoft.com/office/word/2012/wordml" xmlns:wpg="http://schemas.microsoft.com/office/word/2010/wordprocessingGroup" xmlns:wpi="http://schemas.microsoft.com/office/word/2010/wordprocessingInk" xmlns:wne="http://schemas.microsoft.com/office/word/2006/wordml" xmlns:wps="http://schemas.microsoft.com/office/word/2010/wordprocessingShape" mc:Ignorable="w14 w15 wp14">
   <w:body>
     <w:p>
-      <w:bookmarkStart w:id="0" w:name="_GoBack"/>
-      <w:bookmarkEnd w:id="0"/>
       <w:r>
         <w:rPr>
           <w:noProof/>
@@ -13,7 +11,7 @@
         <mc:AlternateContent>
           <mc:Choice Requires="wpg">
             <w:drawing>
-              <wp:anchor distT="0" distB="0" distL="114300" distR="114300" simplePos="0" relativeHeight="251718656" behindDoc="0" locked="0" layoutInCell="1" allowOverlap="1" wp14:anchorId="79EE7688" wp14:editId="3809EBD6">
+              <wp:anchor distT="0" distB="0" distL="114300" distR="114300" simplePos="0" relativeHeight="251718656" behindDoc="0" locked="0" layoutInCell="1" allowOverlap="1" wp14:anchorId="79EE7688" wp14:editId="16013E47">
                 <wp:simplePos x="0" y="0"/>
                 <wp:positionH relativeFrom="column">
                   <wp:posOffset>0</wp:posOffset>
@@ -239,8 +237,8 @@
                         <wps:cNvSpPr txBox="1"/>
                         <wps:spPr>
                           <a:xfrm>
-                            <a:off x="77972" y="3118884"/>
-                            <a:ext cx="2590800" cy="1763713"/>
+                            <a:off x="77972" y="3328257"/>
+                            <a:ext cx="2590800" cy="1213231"/>
                           </a:xfrm>
                           <a:prstGeom prst="rect">
                             <a:avLst/>
@@ -284,7 +282,23 @@
                                   <w:color w:val="FFFFFF" w:themeColor="background1"/>
                                   <w:sz w:val="28"/>
                                 </w:rPr>
-                                <w:t>Aspiring to build a successful career in Software Engineering. Constantly seeking to further skills and education through independent study. Experienced in leading and managing teams in development projects.</w:t>
+                                <w:t>Aspiring to build a successful career in Software Engineering. Constantly seeking to further skills and educ</w:t>
+                              </w:r>
+                              <w:r>
+                                <w:rPr>
+                                  <w:rFonts w:ascii="Helvetica Neue Thin" w:hAnsi="Helvetica Neue Thin"/>
+                                  <w:color w:val="FFFFFF" w:themeColor="background1"/>
+                                  <w:sz w:val="28"/>
+                                </w:rPr>
+                                <w:t>ation through independent study</w:t>
+                              </w:r>
+                              <w:r>
+                                <w:rPr>
+                                  <w:rFonts w:ascii="Helvetica Neue Thin" w:hAnsi="Helvetica Neue Thin"/>
+                                  <w:color w:val="FFFFFF" w:themeColor="background1"/>
+                                  <w:sz w:val="28"/>
+                                </w:rPr>
+                                <w:t>.</w:t>
                               </w:r>
                             </w:p>
                             <w:p>
@@ -540,15 +554,7 @@
                                     <w:rFonts w:ascii="Helvetica Neue Thin" w:hAnsi="Helvetica Neue Thin"/>
                                     <w:color w:val="FFFFFF" w:themeColor="background1"/>
                                   </w:rPr>
-                                  <w:t>github.com/</w:t>
-                                </w:r>
-                                <w:proofErr w:type="spellStart"/>
-                                <w:r>
-                                  <w:rPr>
-                                    <w:rFonts w:ascii="Helvetica Neue Thin" w:hAnsi="Helvetica Neue Thin"/>
-                                    <w:color w:val="FFFFFF" w:themeColor="background1"/>
-                                  </w:rPr>
-                                  <w:t>jackwf</w:t>
+                                  <w:t>github.com/jackwf</w:t>
                                 </w:r>
                                 <w:r>
                                   <w:rPr>
@@ -557,7 +563,6 @@
                                   </w:rPr>
                                   <w:t>inlay</w:t>
                                 </w:r>
-                                <w:proofErr w:type="spellEnd"/>
                               </w:hyperlink>
                             </w:p>
                             <w:p>
@@ -589,23 +594,7 @@
                                   <w:rFonts w:ascii="Helvetica Neue Thin" w:hAnsi="Helvetica Neue Thin"/>
                                   <w:color w:val="FFFFFF" w:themeColor="background1"/>
                                 </w:rPr>
-                                <w:t xml:space="preserve">2/39 </w:t>
-                              </w:r>
-                              <w:proofErr w:type="spellStart"/>
-                              <w:r>
-                                <w:rPr>
-                                  <w:rFonts w:ascii="Helvetica Neue Thin" w:hAnsi="Helvetica Neue Thin"/>
-                                  <w:color w:val="FFFFFF" w:themeColor="background1"/>
-                                </w:rPr>
-                                <w:t>Simkin</w:t>
-                              </w:r>
-                              <w:proofErr w:type="spellEnd"/>
-                              <w:r>
-                                <w:rPr>
-                                  <w:rFonts w:ascii="Helvetica Neue Thin" w:hAnsi="Helvetica Neue Thin"/>
-                                  <w:color w:val="FFFFFF" w:themeColor="background1"/>
-                                </w:rPr>
-                                <w:t xml:space="preserve"> Avenue, </w:t>
+                                <w:t xml:space="preserve">2/39 Simkin Avenue, </w:t>
                               </w:r>
                               <w:r>
                                 <w:rPr>
@@ -770,7 +759,6 @@
                                   <w:color w:val="FFFFFF" w:themeColor="background1"/>
                                 </w:rPr>
                               </w:pPr>
-                              <w:proofErr w:type="spellStart"/>
                               <w:r>
                                 <w:rPr>
                                   <w:rFonts w:ascii="Helvetica Neue" w:hAnsi="Helvetica Neue"/>
@@ -780,7 +768,6 @@
                                 </w:rPr>
                                 <w:t>Javascript</w:t>
                               </w:r>
-                              <w:proofErr w:type="spellEnd"/>
                             </w:p>
                             <w:p>
                               <w:pPr>
@@ -975,44 +962,6 @@
                                   <w:color w:val="FFFFFF" w:themeColor="background1"/>
                                 </w:rPr>
                               </w:pPr>
-                              <w:r>
-                                <w:rPr>
-                                  <w:rFonts w:ascii="Helvetica Neue" w:hAnsi="Helvetica Neue"/>
-                                  <w:b/>
-                                  <w:bCs/>
-                                  <w:color w:val="FFFFFF" w:themeColor="background1"/>
-                                </w:rPr>
-                                <w:t>Angular</w:t>
-                              </w:r>
-                            </w:p>
-                            <w:p>
-                              <w:pPr>
-                                <w:rPr>
-                                  <w:rFonts w:ascii="Helvetica Neue" w:hAnsi="Helvetica Neue"/>
-                                  <w:b/>
-                                  <w:bCs/>
-                                  <w:color w:val="FFFFFF" w:themeColor="background1"/>
-                                </w:rPr>
-                              </w:pPr>
-                            </w:p>
-                            <w:p>
-                              <w:pPr>
-                                <w:rPr>
-                                  <w:rFonts w:ascii="Helvetica Neue" w:hAnsi="Helvetica Neue"/>
-                                  <w:b/>
-                                  <w:bCs/>
-                                  <w:color w:val="FFFFFF" w:themeColor="background1"/>
-                                </w:rPr>
-                              </w:pPr>
-                              <w:r>
-                                <w:rPr>
-                                  <w:rFonts w:ascii="Helvetica Neue" w:hAnsi="Helvetica Neue"/>
-                                  <w:b/>
-                                  <w:bCs/>
-                                  <w:color w:val="FFFFFF" w:themeColor="background1"/>
-                                </w:rPr>
-                                <w:t>Node.js</w:t>
-                              </w:r>
                             </w:p>
                           </w:txbxContent>
                         </wps:txbx>
@@ -1024,986 +973,34 @@
                         </wps:bodyPr>
                       </wps:wsp>
                       <wpg:grpSp>
-                        <wpg:cNvPr id="11" name="Group 11"/>
+                        <wpg:cNvPr id="102" name="Group 102"/>
                         <wpg:cNvGrpSpPr/>
                         <wpg:grpSpPr>
                           <a:xfrm>
-                            <a:off x="283535" y="6691423"/>
-                            <a:ext cx="2237489" cy="3760019"/>
-                            <a:chOff x="0" y="0"/>
-                            <a:chExt cx="2237489" cy="3760019"/>
+                            <a:off x="290625" y="6691423"/>
+                            <a:ext cx="2230399" cy="3072408"/>
+                            <a:chOff x="-8501" y="0"/>
+                            <a:chExt cx="2231070" cy="3072894"/>
                           </a:xfrm>
                         </wpg:grpSpPr>
                         <wpg:grpSp>
-                          <wpg:cNvPr id="102" name="Group 102"/>
+                          <wpg:cNvPr id="101" name="Group 101"/>
                           <wpg:cNvGrpSpPr/>
                           <wpg:grpSpPr>
                             <a:xfrm>
-                              <a:off x="7088" y="0"/>
-                              <a:ext cx="2230401" cy="3413125"/>
-                              <a:chOff x="-8501" y="0"/>
-                              <a:chExt cx="2231070" cy="3413665"/>
-                            </a:xfrm>
-                          </wpg:grpSpPr>
-                          <wpg:grpSp>
-                            <wpg:cNvPr id="101" name="Group 101"/>
-                            <wpg:cNvGrpSpPr/>
-                            <wpg:grpSpPr>
-                              <a:xfrm>
-                                <a:off x="-8501" y="0"/>
-                                <a:ext cx="2223980" cy="48499"/>
-                                <a:chOff x="-14180" y="0"/>
-                                <a:chExt cx="2223980" cy="48499"/>
-                              </a:xfrm>
-                            </wpg:grpSpPr>
-                            <wps:wsp>
-                              <wps:cNvPr id="66" name="Rectangle 66"/>
-                              <wps:cNvSpPr/>
-                              <wps:spPr>
-                                <a:xfrm>
-                                  <a:off x="0" y="2780"/>
-                                  <a:ext cx="2209800" cy="45719"/>
-                                </a:xfrm>
-                                <a:prstGeom prst="rect">
-                                  <a:avLst/>
-                                </a:prstGeom>
-                                <a:solidFill>
-                                  <a:schemeClr val="bg1"/>
-                                </a:solidFill>
-                                <a:ln>
-                                  <a:noFill/>
-                                </a:ln>
-                              </wps:spPr>
-                              <wps:style>
-                                <a:lnRef idx="2">
-                                  <a:schemeClr val="accent1">
-                                    <a:shade val="50000"/>
-                                  </a:schemeClr>
-                                </a:lnRef>
-                                <a:fillRef idx="1">
-                                  <a:schemeClr val="accent1"/>
-                                </a:fillRef>
-                                <a:effectRef idx="0">
-                                  <a:schemeClr val="accent1"/>
-                                </a:effectRef>
-                                <a:fontRef idx="minor">
-                                  <a:schemeClr val="lt1"/>
-                                </a:fontRef>
-                              </wps:style>
-                              <wps:bodyPr rot="0" spcFirstLastPara="0" vertOverflow="overflow" horzOverflow="overflow" vert="horz" wrap="square" lIns="91440" tIns="45720" rIns="91440" bIns="45720" numCol="1" spcCol="0" rtlCol="0" fromWordArt="0" anchor="ctr" anchorCtr="0" forceAA="0" compatLnSpc="1">
-                                <a:prstTxWarp prst="textNoShape">
-                                  <a:avLst/>
-                                </a:prstTxWarp>
-                                <a:noAutofit/>
-                              </wps:bodyPr>
-                            </wps:wsp>
-                            <wps:wsp>
-                              <wps:cNvPr id="78" name="Rectangle 78"/>
-                              <wps:cNvSpPr/>
-                              <wps:spPr>
-                                <a:xfrm>
-                                  <a:off x="-14180" y="0"/>
-                                  <a:ext cx="1600200" cy="47625"/>
-                                </a:xfrm>
-                                <a:prstGeom prst="rect">
-                                  <a:avLst/>
-                                </a:prstGeom>
-                                <a:solidFill>
-                                  <a:srgbClr val="605C5D"/>
-                                </a:solidFill>
-                                <a:ln>
-                                  <a:noFill/>
-                                </a:ln>
-                              </wps:spPr>
-                              <wps:style>
-                                <a:lnRef idx="2">
-                                  <a:schemeClr val="accent1">
-                                    <a:shade val="50000"/>
-                                  </a:schemeClr>
-                                </a:lnRef>
-                                <a:fillRef idx="1">
-                                  <a:schemeClr val="accent1"/>
-                                </a:fillRef>
-                                <a:effectRef idx="0">
-                                  <a:schemeClr val="accent1"/>
-                                </a:effectRef>
-                                <a:fontRef idx="minor">
-                                  <a:schemeClr val="lt1"/>
-                                </a:fontRef>
-                              </wps:style>
-                              <wps:bodyPr rot="0" spcFirstLastPara="0" vertOverflow="overflow" horzOverflow="overflow" vert="horz" wrap="square" lIns="91440" tIns="45720" rIns="91440" bIns="45720" numCol="1" spcCol="0" rtlCol="0" fromWordArt="0" anchor="ctr" anchorCtr="0" forceAA="0" compatLnSpc="1">
-                                <a:prstTxWarp prst="textNoShape">
-                                  <a:avLst/>
-                                </a:prstTxWarp>
-                                <a:noAutofit/>
-                              </wps:bodyPr>
-                            </wps:wsp>
-                          </wpg:grpSp>
-                          <wpg:grpSp>
-                            <wpg:cNvPr id="84" name="Group 84"/>
-                            <wpg:cNvGrpSpPr/>
-                            <wpg:grpSpPr>
-                              <a:xfrm>
-                                <a:off x="0" y="397565"/>
-                                <a:ext cx="2219392" cy="48916"/>
-                                <a:chOff x="0" y="0"/>
-                                <a:chExt cx="2219392" cy="48916"/>
-                              </a:xfrm>
-                            </wpg:grpSpPr>
-                            <wps:wsp>
-                              <wps:cNvPr id="67" name="Rectangle 67"/>
-                              <wps:cNvSpPr/>
-                              <wps:spPr>
-                                <a:xfrm>
-                                  <a:off x="9592" y="3197"/>
-                                  <a:ext cx="2209800" cy="45719"/>
-                                </a:xfrm>
-                                <a:prstGeom prst="rect">
-                                  <a:avLst/>
-                                </a:prstGeom>
-                                <a:solidFill>
-                                  <a:schemeClr val="bg1"/>
-                                </a:solidFill>
-                                <a:ln>
-                                  <a:noFill/>
-                                </a:ln>
-                              </wps:spPr>
-                              <wps:style>
-                                <a:lnRef idx="2">
-                                  <a:schemeClr val="accent1">
-                                    <a:shade val="50000"/>
-                                  </a:schemeClr>
-                                </a:lnRef>
-                                <a:fillRef idx="1">
-                                  <a:schemeClr val="accent1"/>
-                                </a:fillRef>
-                                <a:effectRef idx="0">
-                                  <a:schemeClr val="accent1"/>
-                                </a:effectRef>
-                                <a:fontRef idx="minor">
-                                  <a:schemeClr val="lt1"/>
-                                </a:fontRef>
-                              </wps:style>
-                              <wps:bodyPr rot="0" spcFirstLastPara="0" vertOverflow="overflow" horzOverflow="overflow" vert="horz" wrap="square" lIns="91440" tIns="45720" rIns="91440" bIns="45720" numCol="1" spcCol="0" rtlCol="0" fromWordArt="0" anchor="ctr" anchorCtr="0" forceAA="0" compatLnSpc="1">
-                                <a:prstTxWarp prst="textNoShape">
-                                  <a:avLst/>
-                                </a:prstTxWarp>
-                                <a:noAutofit/>
-                              </wps:bodyPr>
-                            </wps:wsp>
-                            <wps:wsp>
-                              <wps:cNvPr id="79" name="Rectangle 79"/>
-                              <wps:cNvSpPr/>
-                              <wps:spPr>
-                                <a:xfrm>
-                                  <a:off x="0" y="0"/>
-                                  <a:ext cx="1376438" cy="48835"/>
-                                </a:xfrm>
-                                <a:prstGeom prst="rect">
-                                  <a:avLst/>
-                                </a:prstGeom>
-                                <a:solidFill>
-                                  <a:srgbClr val="605C5D"/>
-                                </a:solidFill>
-                                <a:ln>
-                                  <a:noFill/>
-                                </a:ln>
-                              </wps:spPr>
-                              <wps:style>
-                                <a:lnRef idx="2">
-                                  <a:schemeClr val="accent1">
-                                    <a:shade val="50000"/>
-                                  </a:schemeClr>
-                                </a:lnRef>
-                                <a:fillRef idx="1">
-                                  <a:schemeClr val="accent1"/>
-                                </a:fillRef>
-                                <a:effectRef idx="0">
-                                  <a:schemeClr val="accent1"/>
-                                </a:effectRef>
-                                <a:fontRef idx="minor">
-                                  <a:schemeClr val="lt1"/>
-                                </a:fontRef>
-                              </wps:style>
-                              <wps:bodyPr rot="0" spcFirstLastPara="0" vertOverflow="overflow" horzOverflow="overflow" vert="horz" wrap="square" lIns="91440" tIns="45720" rIns="91440" bIns="45720" numCol="1" spcCol="0" rtlCol="0" fromWordArt="0" anchor="ctr" anchorCtr="0" forceAA="0" compatLnSpc="1">
-                                <a:prstTxWarp prst="textNoShape">
-                                  <a:avLst/>
-                                </a:prstTxWarp>
-                                <a:noAutofit/>
-                              </wps:bodyPr>
-                            </wps:wsp>
-                          </wpg:grpSp>
-                          <wpg:grpSp>
-                            <wpg:cNvPr id="85" name="Group 85"/>
-                            <wpg:cNvGrpSpPr/>
-                            <wpg:grpSpPr>
-                              <a:xfrm>
-                                <a:off x="5679" y="738335"/>
-                                <a:ext cx="2212998" cy="48917"/>
-                                <a:chOff x="0" y="0"/>
-                                <a:chExt cx="2212998" cy="48917"/>
-                              </a:xfrm>
-                            </wpg:grpSpPr>
-                            <wps:wsp>
-                              <wps:cNvPr id="68" name="Rectangle 68"/>
-                              <wps:cNvSpPr/>
-                              <wps:spPr>
-                                <a:xfrm>
-                                  <a:off x="3198" y="3198"/>
-                                  <a:ext cx="2209800" cy="45719"/>
-                                </a:xfrm>
-                                <a:prstGeom prst="rect">
-                                  <a:avLst/>
-                                </a:prstGeom>
-                                <a:solidFill>
-                                  <a:schemeClr val="bg1"/>
-                                </a:solidFill>
-                                <a:ln>
-                                  <a:noFill/>
-                                </a:ln>
-                              </wps:spPr>
-                              <wps:style>
-                                <a:lnRef idx="2">
-                                  <a:schemeClr val="accent1">
-                                    <a:shade val="50000"/>
-                                  </a:schemeClr>
-                                </a:lnRef>
-                                <a:fillRef idx="1">
-                                  <a:schemeClr val="accent1"/>
-                                </a:fillRef>
-                                <a:effectRef idx="0">
-                                  <a:schemeClr val="accent1"/>
-                                </a:effectRef>
-                                <a:fontRef idx="minor">
-                                  <a:schemeClr val="lt1"/>
-                                </a:fontRef>
-                              </wps:style>
-                              <wps:bodyPr rot="0" spcFirstLastPara="0" vertOverflow="overflow" horzOverflow="overflow" vert="horz" wrap="square" lIns="91440" tIns="45720" rIns="91440" bIns="45720" numCol="1" spcCol="0" rtlCol="0" fromWordArt="0" anchor="ctr" anchorCtr="0" forceAA="0" compatLnSpc="1">
-                                <a:prstTxWarp prst="textNoShape">
-                                  <a:avLst/>
-                                </a:prstTxWarp>
-                                <a:noAutofit/>
-                              </wps:bodyPr>
-                            </wps:wsp>
-                            <wps:wsp>
-                              <wps:cNvPr id="80" name="Rectangle 80"/>
-                              <wps:cNvSpPr/>
-                              <wps:spPr>
-                                <a:xfrm>
-                                  <a:off x="0" y="0"/>
-                                  <a:ext cx="1376438" cy="48835"/>
-                                </a:xfrm>
-                                <a:prstGeom prst="rect">
-                                  <a:avLst/>
-                                </a:prstGeom>
-                                <a:solidFill>
-                                  <a:srgbClr val="605C5D"/>
-                                </a:solidFill>
-                                <a:ln>
-                                  <a:noFill/>
-                                </a:ln>
-                              </wps:spPr>
-                              <wps:style>
-                                <a:lnRef idx="2">
-                                  <a:schemeClr val="accent1">
-                                    <a:shade val="50000"/>
-                                  </a:schemeClr>
-                                </a:lnRef>
-                                <a:fillRef idx="1">
-                                  <a:schemeClr val="accent1"/>
-                                </a:fillRef>
-                                <a:effectRef idx="0">
-                                  <a:schemeClr val="accent1"/>
-                                </a:effectRef>
-                                <a:fontRef idx="minor">
-                                  <a:schemeClr val="lt1"/>
-                                </a:fontRef>
-                              </wps:style>
-                              <wps:bodyPr rot="0" spcFirstLastPara="0" vertOverflow="overflow" horzOverflow="overflow" vert="horz" wrap="square" lIns="91440" tIns="45720" rIns="91440" bIns="45720" numCol="1" spcCol="0" rtlCol="0" fromWordArt="0" anchor="ctr" anchorCtr="0" forceAA="0" compatLnSpc="1">
-                                <a:prstTxWarp prst="textNoShape">
-                                  <a:avLst/>
-                                </a:prstTxWarp>
-                                <a:noAutofit/>
-                              </wps:bodyPr>
-                            </wps:wsp>
-                          </wpg:grpSp>
-                          <wpg:grpSp>
-                            <wpg:cNvPr id="86" name="Group 86"/>
-                            <wpg:cNvGrpSpPr/>
-                            <wpg:grpSpPr>
-                              <a:xfrm>
-                                <a:off x="5679" y="1118862"/>
-                                <a:ext cx="2212998" cy="45719"/>
-                                <a:chOff x="0" y="0"/>
-                                <a:chExt cx="2212998" cy="45719"/>
-                              </a:xfrm>
-                            </wpg:grpSpPr>
-                            <wps:wsp>
-                              <wps:cNvPr id="69" name="Rectangle 69"/>
-                              <wps:cNvSpPr/>
-                              <wps:spPr>
-                                <a:xfrm>
-                                  <a:off x="3198" y="0"/>
-                                  <a:ext cx="2209800" cy="45719"/>
-                                </a:xfrm>
-                                <a:prstGeom prst="rect">
-                                  <a:avLst/>
-                                </a:prstGeom>
-                                <a:solidFill>
-                                  <a:schemeClr val="bg1"/>
-                                </a:solidFill>
-                                <a:ln>
-                                  <a:noFill/>
-                                </a:ln>
-                              </wps:spPr>
-                              <wps:style>
-                                <a:lnRef idx="2">
-                                  <a:schemeClr val="accent1">
-                                    <a:shade val="50000"/>
-                                  </a:schemeClr>
-                                </a:lnRef>
-                                <a:fillRef idx="1">
-                                  <a:schemeClr val="accent1"/>
-                                </a:fillRef>
-                                <a:effectRef idx="0">
-                                  <a:schemeClr val="accent1"/>
-                                </a:effectRef>
-                                <a:fontRef idx="minor">
-                                  <a:schemeClr val="lt1"/>
-                                </a:fontRef>
-                              </wps:style>
-                              <wps:bodyPr rot="0" spcFirstLastPara="0" vertOverflow="overflow" horzOverflow="overflow" vert="horz" wrap="square" lIns="91440" tIns="45720" rIns="91440" bIns="45720" numCol="1" spcCol="0" rtlCol="0" fromWordArt="0" anchor="ctr" anchorCtr="0" forceAA="0" compatLnSpc="1">
-                                <a:prstTxWarp prst="textNoShape">
-                                  <a:avLst/>
-                                </a:prstTxWarp>
-                                <a:noAutofit/>
-                              </wps:bodyPr>
-                            </wps:wsp>
-                            <wps:wsp>
-                              <wps:cNvPr id="81" name="Rectangle 81"/>
-                              <wps:cNvSpPr/>
-                              <wps:spPr>
-                                <a:xfrm flipV="1">
-                                  <a:off x="0" y="0"/>
-                                  <a:ext cx="1902869" cy="45719"/>
-                                </a:xfrm>
-                                <a:prstGeom prst="rect">
-                                  <a:avLst/>
-                                </a:prstGeom>
-                                <a:solidFill>
-                                  <a:srgbClr val="605C5D"/>
-                                </a:solidFill>
-                                <a:ln>
-                                  <a:noFill/>
-                                </a:ln>
-                              </wps:spPr>
-                              <wps:style>
-                                <a:lnRef idx="2">
-                                  <a:schemeClr val="accent1">
-                                    <a:shade val="50000"/>
-                                  </a:schemeClr>
-                                </a:lnRef>
-                                <a:fillRef idx="1">
-                                  <a:schemeClr val="accent1"/>
-                                </a:fillRef>
-                                <a:effectRef idx="0">
-                                  <a:schemeClr val="accent1"/>
-                                </a:effectRef>
-                                <a:fontRef idx="minor">
-                                  <a:schemeClr val="lt1"/>
-                                </a:fontRef>
-                              </wps:style>
-                              <wps:bodyPr rot="0" spcFirstLastPara="0" vertOverflow="overflow" horzOverflow="overflow" vert="horz" wrap="square" lIns="91440" tIns="45720" rIns="91440" bIns="45720" numCol="1" spcCol="0" rtlCol="0" fromWordArt="0" anchor="ctr" anchorCtr="0" forceAA="0" compatLnSpc="1">
-                                <a:prstTxWarp prst="textNoShape">
-                                  <a:avLst/>
-                                </a:prstTxWarp>
-                                <a:noAutofit/>
-                              </wps:bodyPr>
-                            </wps:wsp>
-                          </wpg:grpSp>
-                          <wpg:grpSp>
-                            <wpg:cNvPr id="87" name="Group 87"/>
-                            <wpg:cNvGrpSpPr/>
-                            <wpg:grpSpPr>
-                              <a:xfrm>
-                                <a:off x="4269" y="1493709"/>
-                                <a:ext cx="2216890" cy="48835"/>
-                                <a:chOff x="-7090" y="0"/>
-                                <a:chExt cx="2216890" cy="48835"/>
-                              </a:xfrm>
-                            </wpg:grpSpPr>
-                            <wps:wsp>
-                              <wps:cNvPr id="70" name="Rectangle 70"/>
-                              <wps:cNvSpPr/>
-                              <wps:spPr>
-                                <a:xfrm>
-                                  <a:off x="0" y="3197"/>
-                                  <a:ext cx="2209800" cy="45085"/>
-                                </a:xfrm>
-                                <a:prstGeom prst="rect">
-                                  <a:avLst/>
-                                </a:prstGeom>
-                                <a:solidFill>
-                                  <a:schemeClr val="bg1"/>
-                                </a:solidFill>
-                                <a:ln>
-                                  <a:noFill/>
-                                </a:ln>
-                              </wps:spPr>
-                              <wps:style>
-                                <a:lnRef idx="2">
-                                  <a:schemeClr val="accent1">
-                                    <a:shade val="50000"/>
-                                  </a:schemeClr>
-                                </a:lnRef>
-                                <a:fillRef idx="1">
-                                  <a:schemeClr val="accent1"/>
-                                </a:fillRef>
-                                <a:effectRef idx="0">
-                                  <a:schemeClr val="accent1"/>
-                                </a:effectRef>
-                                <a:fontRef idx="minor">
-                                  <a:schemeClr val="lt1"/>
-                                </a:fontRef>
-                              </wps:style>
-                              <wps:bodyPr rot="0" spcFirstLastPara="0" vertOverflow="overflow" horzOverflow="overflow" vert="horz" wrap="square" lIns="91440" tIns="45720" rIns="91440" bIns="45720" numCol="1" spcCol="0" rtlCol="0" fromWordArt="0" anchor="ctr" anchorCtr="0" forceAA="0" compatLnSpc="1">
-                                <a:prstTxWarp prst="textNoShape">
-                                  <a:avLst/>
-                                </a:prstTxWarp>
-                                <a:noAutofit/>
-                              </wps:bodyPr>
-                            </wps:wsp>
-                            <wps:wsp>
-                              <wps:cNvPr id="82" name="Rectangle 82"/>
-                              <wps:cNvSpPr/>
-                              <wps:spPr>
-                                <a:xfrm>
-                                  <a:off x="-7090" y="0"/>
-                                  <a:ext cx="1376438" cy="48835"/>
-                                </a:xfrm>
-                                <a:prstGeom prst="rect">
-                                  <a:avLst/>
-                                </a:prstGeom>
-                                <a:solidFill>
-                                  <a:srgbClr val="605C5D"/>
-                                </a:solidFill>
-                                <a:ln>
-                                  <a:noFill/>
-                                </a:ln>
-                              </wps:spPr>
-                              <wps:style>
-                                <a:lnRef idx="2">
-                                  <a:schemeClr val="accent1">
-                                    <a:shade val="50000"/>
-                                  </a:schemeClr>
-                                </a:lnRef>
-                                <a:fillRef idx="1">
-                                  <a:schemeClr val="accent1"/>
-                                </a:fillRef>
-                                <a:effectRef idx="0">
-                                  <a:schemeClr val="accent1"/>
-                                </a:effectRef>
-                                <a:fontRef idx="minor">
-                                  <a:schemeClr val="lt1"/>
-                                </a:fontRef>
-                              </wps:style>
-                              <wps:bodyPr rot="0" spcFirstLastPara="0" vertOverflow="overflow" horzOverflow="overflow" vert="horz" wrap="square" lIns="91440" tIns="45720" rIns="91440" bIns="45720" numCol="1" spcCol="0" rtlCol="0" fromWordArt="0" anchor="ctr" anchorCtr="0" forceAA="0" compatLnSpc="1">
-                                <a:prstTxWarp prst="textNoShape">
-                                  <a:avLst/>
-                                </a:prstTxWarp>
-                                <a:noAutofit/>
-                              </wps:bodyPr>
-                            </wps:wsp>
-                          </wpg:grpSp>
-                          <wpg:grpSp>
-                            <wpg:cNvPr id="91" name="Group 91"/>
-                            <wpg:cNvGrpSpPr/>
-                            <wpg:grpSpPr>
-                              <a:xfrm>
-                                <a:off x="-1411" y="1874236"/>
-                                <a:ext cx="2216890" cy="45719"/>
-                                <a:chOff x="-7090" y="0"/>
-                                <a:chExt cx="2216890" cy="45719"/>
-                              </a:xfrm>
-                            </wpg:grpSpPr>
-                            <wps:wsp>
-                              <wps:cNvPr id="71" name="Rectangle 71"/>
-                              <wps:cNvSpPr/>
-                              <wps:spPr>
-                                <a:xfrm>
-                                  <a:off x="0" y="0"/>
-                                  <a:ext cx="2209800" cy="45085"/>
-                                </a:xfrm>
-                                <a:prstGeom prst="rect">
-                                  <a:avLst/>
-                                </a:prstGeom>
-                                <a:solidFill>
-                                  <a:schemeClr val="bg1"/>
-                                </a:solidFill>
-                                <a:ln>
-                                  <a:noFill/>
-                                </a:ln>
-                              </wps:spPr>
-                              <wps:style>
-                                <a:lnRef idx="2">
-                                  <a:schemeClr val="accent1">
-                                    <a:shade val="50000"/>
-                                  </a:schemeClr>
-                                </a:lnRef>
-                                <a:fillRef idx="1">
-                                  <a:schemeClr val="accent1"/>
-                                </a:fillRef>
-                                <a:effectRef idx="0">
-                                  <a:schemeClr val="accent1"/>
-                                </a:effectRef>
-                                <a:fontRef idx="minor">
-                                  <a:schemeClr val="lt1"/>
-                                </a:fontRef>
-                              </wps:style>
-                              <wps:bodyPr rot="0" spcFirstLastPara="0" vertOverflow="overflow" horzOverflow="overflow" vert="horz" wrap="square" lIns="91440" tIns="45720" rIns="91440" bIns="45720" numCol="1" spcCol="0" rtlCol="0" fromWordArt="0" anchor="ctr" anchorCtr="0" forceAA="0" compatLnSpc="1">
-                                <a:prstTxWarp prst="textNoShape">
-                                  <a:avLst/>
-                                </a:prstTxWarp>
-                                <a:noAutofit/>
-                              </wps:bodyPr>
-                            </wps:wsp>
-                            <wps:wsp>
-                              <wps:cNvPr id="88" name="Rectangle 88"/>
-                              <wps:cNvSpPr/>
-                              <wps:spPr>
-                                <a:xfrm>
-                                  <a:off x="-7090" y="0"/>
-                                  <a:ext cx="1750060" cy="45719"/>
-                                </a:xfrm>
-                                <a:prstGeom prst="rect">
-                                  <a:avLst/>
-                                </a:prstGeom>
-                                <a:solidFill>
-                                  <a:srgbClr val="605C5D"/>
-                                </a:solidFill>
-                                <a:ln>
-                                  <a:noFill/>
-                                </a:ln>
-                              </wps:spPr>
-                              <wps:style>
-                                <a:lnRef idx="2">
-                                  <a:schemeClr val="accent1">
-                                    <a:shade val="50000"/>
-                                  </a:schemeClr>
-                                </a:lnRef>
-                                <a:fillRef idx="1">
-                                  <a:schemeClr val="accent1"/>
-                                </a:fillRef>
-                                <a:effectRef idx="0">
-                                  <a:schemeClr val="accent1"/>
-                                </a:effectRef>
-                                <a:fontRef idx="minor">
-                                  <a:schemeClr val="lt1"/>
-                                </a:fontRef>
-                              </wps:style>
-                              <wps:bodyPr rot="0" spcFirstLastPara="0" vertOverflow="overflow" horzOverflow="overflow" vert="horz" wrap="square" lIns="91440" tIns="45720" rIns="91440" bIns="45720" numCol="1" spcCol="0" rtlCol="0" fromWordArt="0" anchor="ctr" anchorCtr="0" forceAA="0" compatLnSpc="1">
-                                <a:prstTxWarp prst="textNoShape">
-                                  <a:avLst/>
-                                </a:prstTxWarp>
-                                <a:noAutofit/>
-                              </wps:bodyPr>
-                            </wps:wsp>
-                          </wpg:grpSp>
-                          <wpg:grpSp>
-                            <wpg:cNvPr id="90" name="Group 90"/>
-                            <wpg:cNvGrpSpPr/>
-                            <wpg:grpSpPr>
-                              <a:xfrm>
-                                <a:off x="-8501" y="2237724"/>
-                                <a:ext cx="2231070" cy="48260"/>
-                                <a:chOff x="-14180" y="0"/>
-                                <a:chExt cx="2231070" cy="48260"/>
-                              </a:xfrm>
-                            </wpg:grpSpPr>
-                            <wps:wsp>
-                              <wps:cNvPr id="72" name="Rectangle 72"/>
-                              <wps:cNvSpPr/>
-                              <wps:spPr>
-                                <a:xfrm>
-                                  <a:off x="7090" y="2540"/>
-                                  <a:ext cx="2209800" cy="45085"/>
-                                </a:xfrm>
-                                <a:prstGeom prst="rect">
-                                  <a:avLst/>
-                                </a:prstGeom>
-                                <a:solidFill>
-                                  <a:schemeClr val="bg1"/>
-                                </a:solidFill>
-                                <a:ln>
-                                  <a:noFill/>
-                                </a:ln>
-                              </wps:spPr>
-                              <wps:style>
-                                <a:lnRef idx="2">
-                                  <a:schemeClr val="accent1">
-                                    <a:shade val="50000"/>
-                                  </a:schemeClr>
-                                </a:lnRef>
-                                <a:fillRef idx="1">
-                                  <a:schemeClr val="accent1"/>
-                                </a:fillRef>
-                                <a:effectRef idx="0">
-                                  <a:schemeClr val="accent1"/>
-                                </a:effectRef>
-                                <a:fontRef idx="minor">
-                                  <a:schemeClr val="lt1"/>
-                                </a:fontRef>
-                              </wps:style>
-                              <wps:bodyPr rot="0" spcFirstLastPara="0" vertOverflow="overflow" horzOverflow="overflow" vert="horz" wrap="square" lIns="91440" tIns="45720" rIns="91440" bIns="45720" numCol="1" spcCol="0" rtlCol="0" fromWordArt="0" anchor="ctr" anchorCtr="0" forceAA="0" compatLnSpc="1">
-                                <a:prstTxWarp prst="textNoShape">
-                                  <a:avLst/>
-                                </a:prstTxWarp>
-                                <a:noAutofit/>
-                              </wps:bodyPr>
-                            </wps:wsp>
-                            <wps:wsp>
-                              <wps:cNvPr id="89" name="Rectangle 89"/>
-                              <wps:cNvSpPr/>
-                              <wps:spPr>
-                                <a:xfrm>
-                                  <a:off x="-14180" y="0"/>
-                                  <a:ext cx="1376438" cy="48260"/>
-                                </a:xfrm>
-                                <a:prstGeom prst="rect">
-                                  <a:avLst/>
-                                </a:prstGeom>
-                                <a:solidFill>
-                                  <a:srgbClr val="605C5D"/>
-                                </a:solidFill>
-                                <a:ln>
-                                  <a:noFill/>
-                                </a:ln>
-                              </wps:spPr>
-                              <wps:style>
-                                <a:lnRef idx="2">
-                                  <a:schemeClr val="accent1">
-                                    <a:shade val="50000"/>
-                                  </a:schemeClr>
-                                </a:lnRef>
-                                <a:fillRef idx="1">
-                                  <a:schemeClr val="accent1"/>
-                                </a:fillRef>
-                                <a:effectRef idx="0">
-                                  <a:schemeClr val="accent1"/>
-                                </a:effectRef>
-                                <a:fontRef idx="minor">
-                                  <a:schemeClr val="lt1"/>
-                                </a:fontRef>
-                              </wps:style>
-                              <wps:bodyPr rot="0" spcFirstLastPara="0" vertOverflow="overflow" horzOverflow="overflow" vert="horz" wrap="square" lIns="91440" tIns="45720" rIns="91440" bIns="45720" numCol="1" spcCol="0" rtlCol="0" fromWordArt="0" anchor="ctr" anchorCtr="0" forceAA="0" compatLnSpc="1">
-                                <a:prstTxWarp prst="textNoShape">
-                                  <a:avLst/>
-                                </a:prstTxWarp>
-                                <a:noAutofit/>
-                              </wps:bodyPr>
-                            </wps:wsp>
-                          </wpg:grpSp>
-                          <wpg:grpSp>
-                            <wpg:cNvPr id="100" name="Group 100"/>
-                            <wpg:cNvGrpSpPr/>
-                            <wpg:grpSpPr>
-                              <a:xfrm>
-                                <a:off x="-1411" y="2629610"/>
-                                <a:ext cx="2216890" cy="47625"/>
-                                <a:chOff x="-7090" y="0"/>
-                                <a:chExt cx="2216890" cy="47625"/>
-                              </a:xfrm>
-                            </wpg:grpSpPr>
-                            <wps:wsp>
-                              <wps:cNvPr id="93" name="Rectangle 93"/>
-                              <wps:cNvSpPr/>
-                              <wps:spPr>
-                                <a:xfrm>
-                                  <a:off x="0" y="0"/>
-                                  <a:ext cx="2209800" cy="45719"/>
-                                </a:xfrm>
-                                <a:prstGeom prst="rect">
-                                  <a:avLst/>
-                                </a:prstGeom>
-                                <a:solidFill>
-                                  <a:schemeClr val="bg1"/>
-                                </a:solidFill>
-                                <a:ln>
-                                  <a:noFill/>
-                                </a:ln>
-                              </wps:spPr>
-                              <wps:style>
-                                <a:lnRef idx="2">
-                                  <a:schemeClr val="accent1">
-                                    <a:shade val="50000"/>
-                                  </a:schemeClr>
-                                </a:lnRef>
-                                <a:fillRef idx="1">
-                                  <a:schemeClr val="accent1"/>
-                                </a:fillRef>
-                                <a:effectRef idx="0">
-                                  <a:schemeClr val="accent1"/>
-                                </a:effectRef>
-                                <a:fontRef idx="minor">
-                                  <a:schemeClr val="lt1"/>
-                                </a:fontRef>
-                              </wps:style>
-                              <wps:bodyPr rot="0" spcFirstLastPara="0" vertOverflow="overflow" horzOverflow="overflow" vert="horz" wrap="square" lIns="91440" tIns="45720" rIns="91440" bIns="45720" numCol="1" spcCol="0" rtlCol="0" fromWordArt="0" anchor="ctr" anchorCtr="0" forceAA="0" compatLnSpc="1">
-                                <a:prstTxWarp prst="textNoShape">
-                                  <a:avLst/>
-                                </a:prstTxWarp>
-                                <a:noAutofit/>
-                              </wps:bodyPr>
-                            </wps:wsp>
-                            <wps:wsp>
-                              <wps:cNvPr id="94" name="Rectangle 94"/>
-                              <wps:cNvSpPr/>
-                              <wps:spPr>
-                                <a:xfrm>
-                                  <a:off x="-7090" y="0"/>
-                                  <a:ext cx="1600200" cy="47625"/>
-                                </a:xfrm>
-                                <a:prstGeom prst="rect">
-                                  <a:avLst/>
-                                </a:prstGeom>
-                                <a:solidFill>
-                                  <a:srgbClr val="605C5D"/>
-                                </a:solidFill>
-                                <a:ln>
-                                  <a:noFill/>
-                                </a:ln>
-                              </wps:spPr>
-                              <wps:style>
-                                <a:lnRef idx="2">
-                                  <a:schemeClr val="accent1">
-                                    <a:shade val="50000"/>
-                                  </a:schemeClr>
-                                </a:lnRef>
-                                <a:fillRef idx="1">
-                                  <a:schemeClr val="accent1"/>
-                                </a:fillRef>
-                                <a:effectRef idx="0">
-                                  <a:schemeClr val="accent1"/>
-                                </a:effectRef>
-                                <a:fontRef idx="minor">
-                                  <a:schemeClr val="lt1"/>
-                                </a:fontRef>
-                              </wps:style>
-                              <wps:bodyPr rot="0" spcFirstLastPara="0" vertOverflow="overflow" horzOverflow="overflow" vert="horz" wrap="square" lIns="91440" tIns="45720" rIns="91440" bIns="45720" numCol="1" spcCol="0" rtlCol="0" fromWordArt="0" anchor="ctr" anchorCtr="0" forceAA="0" compatLnSpc="1">
-                                <a:prstTxWarp prst="textNoShape">
-                                  <a:avLst/>
-                                </a:prstTxWarp>
-                                <a:noAutofit/>
-                              </wps:bodyPr>
-                            </wps:wsp>
-                          </wpg:grpSp>
-                          <wpg:grpSp>
-                            <wpg:cNvPr id="95" name="Group 95"/>
-                            <wpg:cNvGrpSpPr/>
-                            <wpg:grpSpPr>
-                              <a:xfrm>
-                                <a:off x="392" y="3025009"/>
-                                <a:ext cx="2218285" cy="47885"/>
-                                <a:chOff x="-5287" y="-2166"/>
-                                <a:chExt cx="2218285" cy="47885"/>
-                              </a:xfrm>
-                            </wpg:grpSpPr>
-                            <wps:wsp>
-                              <wps:cNvPr id="96" name="Rectangle 96"/>
-                              <wps:cNvSpPr/>
-                              <wps:spPr>
-                                <a:xfrm>
-                                  <a:off x="3198" y="0"/>
-                                  <a:ext cx="2209800" cy="45719"/>
-                                </a:xfrm>
-                                <a:prstGeom prst="rect">
-                                  <a:avLst/>
-                                </a:prstGeom>
-                                <a:solidFill>
-                                  <a:schemeClr val="bg1"/>
-                                </a:solidFill>
-                                <a:ln>
-                                  <a:noFill/>
-                                </a:ln>
-                              </wps:spPr>
-                              <wps:style>
-                                <a:lnRef idx="2">
-                                  <a:schemeClr val="accent1">
-                                    <a:shade val="50000"/>
-                                  </a:schemeClr>
-                                </a:lnRef>
-                                <a:fillRef idx="1">
-                                  <a:schemeClr val="accent1"/>
-                                </a:fillRef>
-                                <a:effectRef idx="0">
-                                  <a:schemeClr val="accent1"/>
-                                </a:effectRef>
-                                <a:fontRef idx="minor">
-                                  <a:schemeClr val="lt1"/>
-                                </a:fontRef>
-                              </wps:style>
-                              <wps:bodyPr rot="0" spcFirstLastPara="0" vertOverflow="overflow" horzOverflow="overflow" vert="horz" wrap="square" lIns="91440" tIns="45720" rIns="91440" bIns="45720" numCol="1" spcCol="0" rtlCol="0" fromWordArt="0" anchor="ctr" anchorCtr="0" forceAA="0" compatLnSpc="1">
-                                <a:prstTxWarp prst="textNoShape">
-                                  <a:avLst/>
-                                </a:prstTxWarp>
-                                <a:noAutofit/>
-                              </wps:bodyPr>
-                            </wps:wsp>
-                            <wps:wsp>
-                              <wps:cNvPr id="97" name="Rectangle 97"/>
-                              <wps:cNvSpPr/>
-                              <wps:spPr>
-                                <a:xfrm flipV="1">
-                                  <a:off x="-5287" y="-2166"/>
-                                  <a:ext cx="1902869" cy="45719"/>
-                                </a:xfrm>
-                                <a:prstGeom prst="rect">
-                                  <a:avLst/>
-                                </a:prstGeom>
-                                <a:solidFill>
-                                  <a:srgbClr val="605C5D"/>
-                                </a:solidFill>
-                                <a:ln>
-                                  <a:noFill/>
-                                </a:ln>
-                              </wps:spPr>
-                              <wps:style>
-                                <a:lnRef idx="2">
-                                  <a:schemeClr val="accent1">
-                                    <a:shade val="50000"/>
-                                  </a:schemeClr>
-                                </a:lnRef>
-                                <a:fillRef idx="1">
-                                  <a:schemeClr val="accent1"/>
-                                </a:fillRef>
-                                <a:effectRef idx="0">
-                                  <a:schemeClr val="accent1"/>
-                                </a:effectRef>
-                                <a:fontRef idx="minor">
-                                  <a:schemeClr val="lt1"/>
-                                </a:fontRef>
-                              </wps:style>
-                              <wps:bodyPr rot="0" spcFirstLastPara="0" vertOverflow="overflow" horzOverflow="overflow" vert="horz" wrap="square" lIns="91440" tIns="45720" rIns="91440" bIns="45720" numCol="1" spcCol="0" rtlCol="0" fromWordArt="0" anchor="ctr" anchorCtr="0" forceAA="0" compatLnSpc="1">
-                                <a:prstTxWarp prst="textNoShape">
-                                  <a:avLst/>
-                                </a:prstTxWarp>
-                                <a:noAutofit/>
-                              </wps:bodyPr>
-                            </wps:wsp>
-                          </wpg:grpSp>
-                          <wpg:grpSp>
-                            <wpg:cNvPr id="99" name="Group 99"/>
-                            <wpg:cNvGrpSpPr/>
-                            <wpg:grpSpPr>
-                              <a:xfrm>
-                                <a:off x="-7090" y="3367945"/>
-                                <a:ext cx="2216890" cy="45720"/>
-                                <a:chOff x="-7090" y="-635"/>
-                                <a:chExt cx="2216890" cy="45720"/>
-                              </a:xfrm>
-                            </wpg:grpSpPr>
-                            <wps:wsp>
-                              <wps:cNvPr id="77" name="Rectangle 77"/>
-                              <wps:cNvSpPr/>
-                              <wps:spPr>
-                                <a:xfrm>
-                                  <a:off x="0" y="0"/>
-                                  <a:ext cx="2209800" cy="45085"/>
-                                </a:xfrm>
-                                <a:prstGeom prst="rect">
-                                  <a:avLst/>
-                                </a:prstGeom>
-                                <a:solidFill>
-                                  <a:schemeClr val="bg1"/>
-                                </a:solidFill>
-                                <a:ln>
-                                  <a:noFill/>
-                                </a:ln>
-                              </wps:spPr>
-                              <wps:style>
-                                <a:lnRef idx="2">
-                                  <a:schemeClr val="accent1">
-                                    <a:shade val="50000"/>
-                                  </a:schemeClr>
-                                </a:lnRef>
-                                <a:fillRef idx="1">
-                                  <a:schemeClr val="accent1"/>
-                                </a:fillRef>
-                                <a:effectRef idx="0">
-                                  <a:schemeClr val="accent1"/>
-                                </a:effectRef>
-                                <a:fontRef idx="minor">
-                                  <a:schemeClr val="lt1"/>
-                                </a:fontRef>
-                              </wps:style>
-                              <wps:bodyPr rot="0" spcFirstLastPara="0" vertOverflow="overflow" horzOverflow="overflow" vert="horz" wrap="square" lIns="91440" tIns="45720" rIns="91440" bIns="45720" numCol="1" spcCol="0" rtlCol="0" fromWordArt="0" anchor="ctr" anchorCtr="0" forceAA="0" compatLnSpc="1">
-                                <a:prstTxWarp prst="textNoShape">
-                                  <a:avLst/>
-                                </a:prstTxWarp>
-                                <a:noAutofit/>
-                              </wps:bodyPr>
-                            </wps:wsp>
-                            <wps:wsp>
-                              <wps:cNvPr id="98" name="Rectangle 98"/>
-                              <wps:cNvSpPr/>
-                              <wps:spPr>
-                                <a:xfrm flipV="1">
-                                  <a:off x="-7090" y="-635"/>
-                                  <a:ext cx="840346" cy="45719"/>
-                                </a:xfrm>
-                                <a:prstGeom prst="rect">
-                                  <a:avLst/>
-                                </a:prstGeom>
-                                <a:solidFill>
-                                  <a:srgbClr val="605C5D"/>
-                                </a:solidFill>
-                                <a:ln>
-                                  <a:noFill/>
-                                </a:ln>
-                              </wps:spPr>
-                              <wps:style>
-                                <a:lnRef idx="2">
-                                  <a:schemeClr val="accent1">
-                                    <a:shade val="50000"/>
-                                  </a:schemeClr>
-                                </a:lnRef>
-                                <a:fillRef idx="1">
-                                  <a:schemeClr val="accent1"/>
-                                </a:fillRef>
-                                <a:effectRef idx="0">
-                                  <a:schemeClr val="accent1"/>
-                                </a:effectRef>
-                                <a:fontRef idx="minor">
-                                  <a:schemeClr val="lt1"/>
-                                </a:fontRef>
-                              </wps:style>
-                              <wps:bodyPr rot="0" spcFirstLastPara="0" vertOverflow="overflow" horzOverflow="overflow" vert="horz" wrap="square" lIns="91440" tIns="45720" rIns="91440" bIns="45720" numCol="1" spcCol="0" rtlCol="0" fromWordArt="0" anchor="ctr" anchorCtr="0" forceAA="0" compatLnSpc="1">
-                                <a:prstTxWarp prst="textNoShape">
-                                  <a:avLst/>
-                                </a:prstTxWarp>
-                                <a:noAutofit/>
-                              </wps:bodyPr>
-                            </wps:wsp>
-                          </wpg:grpSp>
-                        </wpg:grpSp>
-                        <wpg:grpSp>
-                          <wpg:cNvPr id="10" name="Group 10"/>
-                          <wpg:cNvGrpSpPr/>
-                          <wpg:grpSpPr>
-                            <a:xfrm>
-                              <a:off x="0" y="3714307"/>
-                              <a:ext cx="2215619" cy="45712"/>
-                              <a:chOff x="0" y="0"/>
-                              <a:chExt cx="2215619" cy="45712"/>
+                              <a:off x="-8501" y="0"/>
+                              <a:ext cx="2223980" cy="48499"/>
+                              <a:chOff x="-14180" y="0"/>
+                              <a:chExt cx="2223980" cy="48499"/>
                             </a:xfrm>
                           </wpg:grpSpPr>
                           <wps:wsp>
-                            <wps:cNvPr id="7" name="Rectangle 77"/>
+                            <wps:cNvPr id="66" name="Rectangle 66"/>
                             <wps:cNvSpPr/>
                             <wps:spPr>
                               <a:xfrm>
-                                <a:off x="7089" y="0"/>
-                                <a:ext cx="2208530" cy="44450"/>
+                                <a:off x="0" y="2780"/>
+                                <a:ext cx="2209800" cy="45719"/>
                               </a:xfrm>
                               <a:prstGeom prst="rect">
                                 <a:avLst/>
@@ -2039,12 +1036,764 @@
                             </wps:bodyPr>
                           </wps:wsp>
                           <wps:wsp>
-                            <wps:cNvPr id="8" name="Rectangle 8"/>
+                            <wps:cNvPr id="78" name="Rectangle 78"/>
+                            <wps:cNvSpPr/>
+                            <wps:spPr>
+                              <a:xfrm>
+                                <a:off x="-14180" y="0"/>
+                                <a:ext cx="1600200" cy="47625"/>
+                              </a:xfrm>
+                              <a:prstGeom prst="rect">
+                                <a:avLst/>
+                              </a:prstGeom>
+                              <a:solidFill>
+                                <a:srgbClr val="605C5D"/>
+                              </a:solidFill>
+                              <a:ln>
+                                <a:noFill/>
+                              </a:ln>
+                            </wps:spPr>
+                            <wps:style>
+                              <a:lnRef idx="2">
+                                <a:schemeClr val="accent1">
+                                  <a:shade val="50000"/>
+                                </a:schemeClr>
+                              </a:lnRef>
+                              <a:fillRef idx="1">
+                                <a:schemeClr val="accent1"/>
+                              </a:fillRef>
+                              <a:effectRef idx="0">
+                                <a:schemeClr val="accent1"/>
+                              </a:effectRef>
+                              <a:fontRef idx="minor">
+                                <a:schemeClr val="lt1"/>
+                              </a:fontRef>
+                            </wps:style>
+                            <wps:bodyPr rot="0" spcFirstLastPara="0" vertOverflow="overflow" horzOverflow="overflow" vert="horz" wrap="square" lIns="91440" tIns="45720" rIns="91440" bIns="45720" numCol="1" spcCol="0" rtlCol="0" fromWordArt="0" anchor="ctr" anchorCtr="0" forceAA="0" compatLnSpc="1">
+                              <a:prstTxWarp prst="textNoShape">
+                                <a:avLst/>
+                              </a:prstTxWarp>
+                              <a:noAutofit/>
+                            </wps:bodyPr>
+                          </wps:wsp>
+                        </wpg:grpSp>
+                        <wpg:grpSp>
+                          <wpg:cNvPr id="84" name="Group 84"/>
+                          <wpg:cNvGrpSpPr/>
+                          <wpg:grpSpPr>
+                            <a:xfrm>
+                              <a:off x="0" y="397565"/>
+                              <a:ext cx="2219392" cy="48916"/>
+                              <a:chOff x="0" y="0"/>
+                              <a:chExt cx="2219392" cy="48916"/>
+                            </a:xfrm>
+                          </wpg:grpSpPr>
+                          <wps:wsp>
+                            <wps:cNvPr id="67" name="Rectangle 67"/>
+                            <wps:cNvSpPr/>
+                            <wps:spPr>
+                              <a:xfrm>
+                                <a:off x="9592" y="3197"/>
+                                <a:ext cx="2209800" cy="45719"/>
+                              </a:xfrm>
+                              <a:prstGeom prst="rect">
+                                <a:avLst/>
+                              </a:prstGeom>
+                              <a:solidFill>
+                                <a:schemeClr val="bg1"/>
+                              </a:solidFill>
+                              <a:ln>
+                                <a:noFill/>
+                              </a:ln>
+                            </wps:spPr>
+                            <wps:style>
+                              <a:lnRef idx="2">
+                                <a:schemeClr val="accent1">
+                                  <a:shade val="50000"/>
+                                </a:schemeClr>
+                              </a:lnRef>
+                              <a:fillRef idx="1">
+                                <a:schemeClr val="accent1"/>
+                              </a:fillRef>
+                              <a:effectRef idx="0">
+                                <a:schemeClr val="accent1"/>
+                              </a:effectRef>
+                              <a:fontRef idx="minor">
+                                <a:schemeClr val="lt1"/>
+                              </a:fontRef>
+                            </wps:style>
+                            <wps:bodyPr rot="0" spcFirstLastPara="0" vertOverflow="overflow" horzOverflow="overflow" vert="horz" wrap="square" lIns="91440" tIns="45720" rIns="91440" bIns="45720" numCol="1" spcCol="0" rtlCol="0" fromWordArt="0" anchor="ctr" anchorCtr="0" forceAA="0" compatLnSpc="1">
+                              <a:prstTxWarp prst="textNoShape">
+                                <a:avLst/>
+                              </a:prstTxWarp>
+                              <a:noAutofit/>
+                            </wps:bodyPr>
+                          </wps:wsp>
+                          <wps:wsp>
+                            <wps:cNvPr id="79" name="Rectangle 79"/>
+                            <wps:cNvSpPr/>
+                            <wps:spPr>
+                              <a:xfrm>
+                                <a:off x="0" y="0"/>
+                                <a:ext cx="1376438" cy="48835"/>
+                              </a:xfrm>
+                              <a:prstGeom prst="rect">
+                                <a:avLst/>
+                              </a:prstGeom>
+                              <a:solidFill>
+                                <a:srgbClr val="605C5D"/>
+                              </a:solidFill>
+                              <a:ln>
+                                <a:noFill/>
+                              </a:ln>
+                            </wps:spPr>
+                            <wps:style>
+                              <a:lnRef idx="2">
+                                <a:schemeClr val="accent1">
+                                  <a:shade val="50000"/>
+                                </a:schemeClr>
+                              </a:lnRef>
+                              <a:fillRef idx="1">
+                                <a:schemeClr val="accent1"/>
+                              </a:fillRef>
+                              <a:effectRef idx="0">
+                                <a:schemeClr val="accent1"/>
+                              </a:effectRef>
+                              <a:fontRef idx="minor">
+                                <a:schemeClr val="lt1"/>
+                              </a:fontRef>
+                            </wps:style>
+                            <wps:bodyPr rot="0" spcFirstLastPara="0" vertOverflow="overflow" horzOverflow="overflow" vert="horz" wrap="square" lIns="91440" tIns="45720" rIns="91440" bIns="45720" numCol="1" spcCol="0" rtlCol="0" fromWordArt="0" anchor="ctr" anchorCtr="0" forceAA="0" compatLnSpc="1">
+                              <a:prstTxWarp prst="textNoShape">
+                                <a:avLst/>
+                              </a:prstTxWarp>
+                              <a:noAutofit/>
+                            </wps:bodyPr>
+                          </wps:wsp>
+                        </wpg:grpSp>
+                        <wpg:grpSp>
+                          <wpg:cNvPr id="85" name="Group 85"/>
+                          <wpg:cNvGrpSpPr/>
+                          <wpg:grpSpPr>
+                            <a:xfrm>
+                              <a:off x="5679" y="738335"/>
+                              <a:ext cx="2212998" cy="48917"/>
+                              <a:chOff x="0" y="0"/>
+                              <a:chExt cx="2212998" cy="48917"/>
+                            </a:xfrm>
+                          </wpg:grpSpPr>
+                          <wps:wsp>
+                            <wps:cNvPr id="68" name="Rectangle 68"/>
+                            <wps:cNvSpPr/>
+                            <wps:spPr>
+                              <a:xfrm>
+                                <a:off x="3198" y="3198"/>
+                                <a:ext cx="2209800" cy="45719"/>
+                              </a:xfrm>
+                              <a:prstGeom prst="rect">
+                                <a:avLst/>
+                              </a:prstGeom>
+                              <a:solidFill>
+                                <a:schemeClr val="bg1"/>
+                              </a:solidFill>
+                              <a:ln>
+                                <a:noFill/>
+                              </a:ln>
+                            </wps:spPr>
+                            <wps:style>
+                              <a:lnRef idx="2">
+                                <a:schemeClr val="accent1">
+                                  <a:shade val="50000"/>
+                                </a:schemeClr>
+                              </a:lnRef>
+                              <a:fillRef idx="1">
+                                <a:schemeClr val="accent1"/>
+                              </a:fillRef>
+                              <a:effectRef idx="0">
+                                <a:schemeClr val="accent1"/>
+                              </a:effectRef>
+                              <a:fontRef idx="minor">
+                                <a:schemeClr val="lt1"/>
+                              </a:fontRef>
+                            </wps:style>
+                            <wps:bodyPr rot="0" spcFirstLastPara="0" vertOverflow="overflow" horzOverflow="overflow" vert="horz" wrap="square" lIns="91440" tIns="45720" rIns="91440" bIns="45720" numCol="1" spcCol="0" rtlCol="0" fromWordArt="0" anchor="ctr" anchorCtr="0" forceAA="0" compatLnSpc="1">
+                              <a:prstTxWarp prst="textNoShape">
+                                <a:avLst/>
+                              </a:prstTxWarp>
+                              <a:noAutofit/>
+                            </wps:bodyPr>
+                          </wps:wsp>
+                          <wps:wsp>
+                            <wps:cNvPr id="80" name="Rectangle 80"/>
+                            <wps:cNvSpPr/>
+                            <wps:spPr>
+                              <a:xfrm>
+                                <a:off x="0" y="0"/>
+                                <a:ext cx="1376438" cy="48835"/>
+                              </a:xfrm>
+                              <a:prstGeom prst="rect">
+                                <a:avLst/>
+                              </a:prstGeom>
+                              <a:solidFill>
+                                <a:srgbClr val="605C5D"/>
+                              </a:solidFill>
+                              <a:ln>
+                                <a:noFill/>
+                              </a:ln>
+                            </wps:spPr>
+                            <wps:style>
+                              <a:lnRef idx="2">
+                                <a:schemeClr val="accent1">
+                                  <a:shade val="50000"/>
+                                </a:schemeClr>
+                              </a:lnRef>
+                              <a:fillRef idx="1">
+                                <a:schemeClr val="accent1"/>
+                              </a:fillRef>
+                              <a:effectRef idx="0">
+                                <a:schemeClr val="accent1"/>
+                              </a:effectRef>
+                              <a:fontRef idx="minor">
+                                <a:schemeClr val="lt1"/>
+                              </a:fontRef>
+                            </wps:style>
+                            <wps:bodyPr rot="0" spcFirstLastPara="0" vertOverflow="overflow" horzOverflow="overflow" vert="horz" wrap="square" lIns="91440" tIns="45720" rIns="91440" bIns="45720" numCol="1" spcCol="0" rtlCol="0" fromWordArt="0" anchor="ctr" anchorCtr="0" forceAA="0" compatLnSpc="1">
+                              <a:prstTxWarp prst="textNoShape">
+                                <a:avLst/>
+                              </a:prstTxWarp>
+                              <a:noAutofit/>
+                            </wps:bodyPr>
+                          </wps:wsp>
+                        </wpg:grpSp>
+                        <wpg:grpSp>
+                          <wpg:cNvPr id="86" name="Group 86"/>
+                          <wpg:cNvGrpSpPr/>
+                          <wpg:grpSpPr>
+                            <a:xfrm>
+                              <a:off x="5713" y="1118862"/>
+                              <a:ext cx="2212964" cy="45719"/>
+                              <a:chOff x="34" y="0"/>
+                              <a:chExt cx="2212964" cy="45719"/>
+                            </a:xfrm>
+                          </wpg:grpSpPr>
+                          <wps:wsp>
+                            <wps:cNvPr id="69" name="Rectangle 69"/>
+                            <wps:cNvSpPr/>
+                            <wps:spPr>
+                              <a:xfrm>
+                                <a:off x="3198" y="0"/>
+                                <a:ext cx="2209800" cy="45719"/>
+                              </a:xfrm>
+                              <a:prstGeom prst="rect">
+                                <a:avLst/>
+                              </a:prstGeom>
+                              <a:solidFill>
+                                <a:schemeClr val="bg1"/>
+                              </a:solidFill>
+                              <a:ln>
+                                <a:noFill/>
+                              </a:ln>
+                            </wps:spPr>
+                            <wps:style>
+                              <a:lnRef idx="2">
+                                <a:schemeClr val="accent1">
+                                  <a:shade val="50000"/>
+                                </a:schemeClr>
+                              </a:lnRef>
+                              <a:fillRef idx="1">
+                                <a:schemeClr val="accent1"/>
+                              </a:fillRef>
+                              <a:effectRef idx="0">
+                                <a:schemeClr val="accent1"/>
+                              </a:effectRef>
+                              <a:fontRef idx="minor">
+                                <a:schemeClr val="lt1"/>
+                              </a:fontRef>
+                            </wps:style>
+                            <wps:bodyPr rot="0" spcFirstLastPara="0" vertOverflow="overflow" horzOverflow="overflow" vert="horz" wrap="square" lIns="91440" tIns="45720" rIns="91440" bIns="45720" numCol="1" spcCol="0" rtlCol="0" fromWordArt="0" anchor="ctr" anchorCtr="0" forceAA="0" compatLnSpc="1">
+                              <a:prstTxWarp prst="textNoShape">
+                                <a:avLst/>
+                              </a:prstTxWarp>
+                              <a:noAutofit/>
+                            </wps:bodyPr>
+                          </wps:wsp>
+                          <wps:wsp>
+                            <wps:cNvPr id="81" name="Rectangle 81"/>
                             <wps:cNvSpPr/>
                             <wps:spPr>
                               <a:xfrm flipV="1">
+                                <a:off x="34" y="0"/>
+                                <a:ext cx="1572621" cy="45719"/>
+                              </a:xfrm>
+                              <a:prstGeom prst="rect">
+                                <a:avLst/>
+                              </a:prstGeom>
+                              <a:solidFill>
+                                <a:srgbClr val="605C5D"/>
+                              </a:solidFill>
+                              <a:ln>
+                                <a:noFill/>
+                              </a:ln>
+                            </wps:spPr>
+                            <wps:style>
+                              <a:lnRef idx="2">
+                                <a:schemeClr val="accent1">
+                                  <a:shade val="50000"/>
+                                </a:schemeClr>
+                              </a:lnRef>
+                              <a:fillRef idx="1">
+                                <a:schemeClr val="accent1"/>
+                              </a:fillRef>
+                              <a:effectRef idx="0">
+                                <a:schemeClr val="accent1"/>
+                              </a:effectRef>
+                              <a:fontRef idx="minor">
+                                <a:schemeClr val="lt1"/>
+                              </a:fontRef>
+                            </wps:style>
+                            <wps:bodyPr rot="0" spcFirstLastPara="0" vertOverflow="overflow" horzOverflow="overflow" vert="horz" wrap="square" lIns="91440" tIns="45720" rIns="91440" bIns="45720" numCol="1" spcCol="0" rtlCol="0" fromWordArt="0" anchor="ctr" anchorCtr="0" forceAA="0" compatLnSpc="1">
+                              <a:prstTxWarp prst="textNoShape">
+                                <a:avLst/>
+                              </a:prstTxWarp>
+                              <a:noAutofit/>
+                            </wps:bodyPr>
+                          </wps:wsp>
+                        </wpg:grpSp>
+                        <wpg:grpSp>
+                          <wpg:cNvPr id="87" name="Group 87"/>
+                          <wpg:cNvGrpSpPr/>
+                          <wpg:grpSpPr>
+                            <a:xfrm>
+                              <a:off x="4269" y="1493709"/>
+                              <a:ext cx="2216890" cy="48835"/>
+                              <a:chOff x="-7090" y="0"/>
+                              <a:chExt cx="2216890" cy="48835"/>
+                            </a:xfrm>
+                          </wpg:grpSpPr>
+                          <wps:wsp>
+                            <wps:cNvPr id="70" name="Rectangle 70"/>
+                            <wps:cNvSpPr/>
+                            <wps:spPr>
+                              <a:xfrm>
+                                <a:off x="0" y="3197"/>
+                                <a:ext cx="2209800" cy="45085"/>
+                              </a:xfrm>
+                              <a:prstGeom prst="rect">
+                                <a:avLst/>
+                              </a:prstGeom>
+                              <a:solidFill>
+                                <a:schemeClr val="bg1"/>
+                              </a:solidFill>
+                              <a:ln>
+                                <a:noFill/>
+                              </a:ln>
+                            </wps:spPr>
+                            <wps:style>
+                              <a:lnRef idx="2">
+                                <a:schemeClr val="accent1">
+                                  <a:shade val="50000"/>
+                                </a:schemeClr>
+                              </a:lnRef>
+                              <a:fillRef idx="1">
+                                <a:schemeClr val="accent1"/>
+                              </a:fillRef>
+                              <a:effectRef idx="0">
+                                <a:schemeClr val="accent1"/>
+                              </a:effectRef>
+                              <a:fontRef idx="minor">
+                                <a:schemeClr val="lt1"/>
+                              </a:fontRef>
+                            </wps:style>
+                            <wps:bodyPr rot="0" spcFirstLastPara="0" vertOverflow="overflow" horzOverflow="overflow" vert="horz" wrap="square" lIns="91440" tIns="45720" rIns="91440" bIns="45720" numCol="1" spcCol="0" rtlCol="0" fromWordArt="0" anchor="ctr" anchorCtr="0" forceAA="0" compatLnSpc="1">
+                              <a:prstTxWarp prst="textNoShape">
+                                <a:avLst/>
+                              </a:prstTxWarp>
+                              <a:noAutofit/>
+                            </wps:bodyPr>
+                          </wps:wsp>
+                          <wps:wsp>
+                            <wps:cNvPr id="82" name="Rectangle 82"/>
+                            <wps:cNvSpPr/>
+                            <wps:spPr>
+                              <a:xfrm>
+                                <a:off x="-7090" y="0"/>
+                                <a:ext cx="1376438" cy="48835"/>
+                              </a:xfrm>
+                              <a:prstGeom prst="rect">
+                                <a:avLst/>
+                              </a:prstGeom>
+                              <a:solidFill>
+                                <a:srgbClr val="605C5D"/>
+                              </a:solidFill>
+                              <a:ln>
+                                <a:noFill/>
+                              </a:ln>
+                            </wps:spPr>
+                            <wps:style>
+                              <a:lnRef idx="2">
+                                <a:schemeClr val="accent1">
+                                  <a:shade val="50000"/>
+                                </a:schemeClr>
+                              </a:lnRef>
+                              <a:fillRef idx="1">
+                                <a:schemeClr val="accent1"/>
+                              </a:fillRef>
+                              <a:effectRef idx="0">
+                                <a:schemeClr val="accent1"/>
+                              </a:effectRef>
+                              <a:fontRef idx="minor">
+                                <a:schemeClr val="lt1"/>
+                              </a:fontRef>
+                            </wps:style>
+                            <wps:bodyPr rot="0" spcFirstLastPara="0" vertOverflow="overflow" horzOverflow="overflow" vert="horz" wrap="square" lIns="91440" tIns="45720" rIns="91440" bIns="45720" numCol="1" spcCol="0" rtlCol="0" fromWordArt="0" anchor="ctr" anchorCtr="0" forceAA="0" compatLnSpc="1">
+                              <a:prstTxWarp prst="textNoShape">
+                                <a:avLst/>
+                              </a:prstTxWarp>
+                              <a:noAutofit/>
+                            </wps:bodyPr>
+                          </wps:wsp>
+                        </wpg:grpSp>
+                        <wpg:grpSp>
+                          <wpg:cNvPr id="91" name="Group 91"/>
+                          <wpg:cNvGrpSpPr/>
+                          <wpg:grpSpPr>
+                            <a:xfrm>
+                              <a:off x="-1411" y="1874236"/>
+                              <a:ext cx="2216890" cy="45719"/>
+                              <a:chOff x="-7090" y="0"/>
+                              <a:chExt cx="2216890" cy="45719"/>
+                            </a:xfrm>
+                          </wpg:grpSpPr>
+                          <wps:wsp>
+                            <wps:cNvPr id="71" name="Rectangle 71"/>
+                            <wps:cNvSpPr/>
+                            <wps:spPr>
+                              <a:xfrm>
                                 <a:off x="0" y="0"/>
-                                <a:ext cx="839988" cy="45712"/>
+                                <a:ext cx="2209800" cy="45085"/>
+                              </a:xfrm>
+                              <a:prstGeom prst="rect">
+                                <a:avLst/>
+                              </a:prstGeom>
+                              <a:solidFill>
+                                <a:schemeClr val="bg1"/>
+                              </a:solidFill>
+                              <a:ln>
+                                <a:noFill/>
+                              </a:ln>
+                            </wps:spPr>
+                            <wps:style>
+                              <a:lnRef idx="2">
+                                <a:schemeClr val="accent1">
+                                  <a:shade val="50000"/>
+                                </a:schemeClr>
+                              </a:lnRef>
+                              <a:fillRef idx="1">
+                                <a:schemeClr val="accent1"/>
+                              </a:fillRef>
+                              <a:effectRef idx="0">
+                                <a:schemeClr val="accent1"/>
+                              </a:effectRef>
+                              <a:fontRef idx="minor">
+                                <a:schemeClr val="lt1"/>
+                              </a:fontRef>
+                            </wps:style>
+                            <wps:bodyPr rot="0" spcFirstLastPara="0" vertOverflow="overflow" horzOverflow="overflow" vert="horz" wrap="square" lIns="91440" tIns="45720" rIns="91440" bIns="45720" numCol="1" spcCol="0" rtlCol="0" fromWordArt="0" anchor="ctr" anchorCtr="0" forceAA="0" compatLnSpc="1">
+                              <a:prstTxWarp prst="textNoShape">
+                                <a:avLst/>
+                              </a:prstTxWarp>
+                              <a:noAutofit/>
+                            </wps:bodyPr>
+                          </wps:wsp>
+                          <wps:wsp>
+                            <wps:cNvPr id="88" name="Rectangle 88"/>
+                            <wps:cNvSpPr/>
+                            <wps:spPr>
+                              <a:xfrm>
+                                <a:off x="-7090" y="0"/>
+                                <a:ext cx="1750060" cy="45719"/>
+                              </a:xfrm>
+                              <a:prstGeom prst="rect">
+                                <a:avLst/>
+                              </a:prstGeom>
+                              <a:solidFill>
+                                <a:srgbClr val="605C5D"/>
+                              </a:solidFill>
+                              <a:ln>
+                                <a:noFill/>
+                              </a:ln>
+                            </wps:spPr>
+                            <wps:style>
+                              <a:lnRef idx="2">
+                                <a:schemeClr val="accent1">
+                                  <a:shade val="50000"/>
+                                </a:schemeClr>
+                              </a:lnRef>
+                              <a:fillRef idx="1">
+                                <a:schemeClr val="accent1"/>
+                              </a:fillRef>
+                              <a:effectRef idx="0">
+                                <a:schemeClr val="accent1"/>
+                              </a:effectRef>
+                              <a:fontRef idx="minor">
+                                <a:schemeClr val="lt1"/>
+                              </a:fontRef>
+                            </wps:style>
+                            <wps:bodyPr rot="0" spcFirstLastPara="0" vertOverflow="overflow" horzOverflow="overflow" vert="horz" wrap="square" lIns="91440" tIns="45720" rIns="91440" bIns="45720" numCol="1" spcCol="0" rtlCol="0" fromWordArt="0" anchor="ctr" anchorCtr="0" forceAA="0" compatLnSpc="1">
+                              <a:prstTxWarp prst="textNoShape">
+                                <a:avLst/>
+                              </a:prstTxWarp>
+                              <a:noAutofit/>
+                            </wps:bodyPr>
+                          </wps:wsp>
+                        </wpg:grpSp>
+                        <wpg:grpSp>
+                          <wpg:cNvPr id="90" name="Group 90"/>
+                          <wpg:cNvGrpSpPr/>
+                          <wpg:grpSpPr>
+                            <a:xfrm>
+                              <a:off x="-8501" y="2237724"/>
+                              <a:ext cx="2231070" cy="48259"/>
+                              <a:chOff x="-14180" y="0"/>
+                              <a:chExt cx="2231070" cy="48259"/>
+                            </a:xfrm>
+                          </wpg:grpSpPr>
+                          <wps:wsp>
+                            <wps:cNvPr id="72" name="Rectangle 72"/>
+                            <wps:cNvSpPr/>
+                            <wps:spPr>
+                              <a:xfrm>
+                                <a:off x="7090" y="2540"/>
+                                <a:ext cx="2209800" cy="45085"/>
+                              </a:xfrm>
+                              <a:prstGeom prst="rect">
+                                <a:avLst/>
+                              </a:prstGeom>
+                              <a:solidFill>
+                                <a:schemeClr val="bg1"/>
+                              </a:solidFill>
+                              <a:ln>
+                                <a:noFill/>
+                              </a:ln>
+                            </wps:spPr>
+                            <wps:style>
+                              <a:lnRef idx="2">
+                                <a:schemeClr val="accent1">
+                                  <a:shade val="50000"/>
+                                </a:schemeClr>
+                              </a:lnRef>
+                              <a:fillRef idx="1">
+                                <a:schemeClr val="accent1"/>
+                              </a:fillRef>
+                              <a:effectRef idx="0">
+                                <a:schemeClr val="accent1"/>
+                              </a:effectRef>
+                              <a:fontRef idx="minor">
+                                <a:schemeClr val="lt1"/>
+                              </a:fontRef>
+                            </wps:style>
+                            <wps:bodyPr rot="0" spcFirstLastPara="0" vertOverflow="overflow" horzOverflow="overflow" vert="horz" wrap="square" lIns="91440" tIns="45720" rIns="91440" bIns="45720" numCol="1" spcCol="0" rtlCol="0" fromWordArt="0" anchor="ctr" anchorCtr="0" forceAA="0" compatLnSpc="1">
+                              <a:prstTxWarp prst="textNoShape">
+                                <a:avLst/>
+                              </a:prstTxWarp>
+                              <a:noAutofit/>
+                            </wps:bodyPr>
+                          </wps:wsp>
+                          <wps:wsp>
+                            <wps:cNvPr id="89" name="Rectangle 89"/>
+                            <wps:cNvSpPr/>
+                            <wps:spPr>
+                              <a:xfrm>
+                                <a:off x="-14180" y="0"/>
+                                <a:ext cx="1376438" cy="48259"/>
+                              </a:xfrm>
+                              <a:prstGeom prst="rect">
+                                <a:avLst/>
+                              </a:prstGeom>
+                              <a:solidFill>
+                                <a:srgbClr val="605C5D"/>
+                              </a:solidFill>
+                              <a:ln>
+                                <a:noFill/>
+                              </a:ln>
+                            </wps:spPr>
+                            <wps:style>
+                              <a:lnRef idx="2">
+                                <a:schemeClr val="accent1">
+                                  <a:shade val="50000"/>
+                                </a:schemeClr>
+                              </a:lnRef>
+                              <a:fillRef idx="1">
+                                <a:schemeClr val="accent1"/>
+                              </a:fillRef>
+                              <a:effectRef idx="0">
+                                <a:schemeClr val="accent1"/>
+                              </a:effectRef>
+                              <a:fontRef idx="minor">
+                                <a:schemeClr val="lt1"/>
+                              </a:fontRef>
+                            </wps:style>
+                            <wps:bodyPr rot="0" spcFirstLastPara="0" vertOverflow="overflow" horzOverflow="overflow" vert="horz" wrap="square" lIns="91440" tIns="45720" rIns="91440" bIns="45720" numCol="1" spcCol="0" rtlCol="0" fromWordArt="0" anchor="ctr" anchorCtr="0" forceAA="0" compatLnSpc="1">
+                              <a:prstTxWarp prst="textNoShape">
+                                <a:avLst/>
+                              </a:prstTxWarp>
+                              <a:noAutofit/>
+                            </wps:bodyPr>
+                          </wps:wsp>
+                        </wpg:grpSp>
+                        <wpg:grpSp>
+                          <wpg:cNvPr id="100" name="Group 100"/>
+                          <wpg:cNvGrpSpPr/>
+                          <wpg:grpSpPr>
+                            <a:xfrm>
+                              <a:off x="-1411" y="2629610"/>
+                              <a:ext cx="2216890" cy="47625"/>
+                              <a:chOff x="-7090" y="0"/>
+                              <a:chExt cx="2216890" cy="47625"/>
+                            </a:xfrm>
+                          </wpg:grpSpPr>
+                          <wps:wsp>
+                            <wps:cNvPr id="93" name="Rectangle 93"/>
+                            <wps:cNvSpPr/>
+                            <wps:spPr>
+                              <a:xfrm>
+                                <a:off x="0" y="0"/>
+                                <a:ext cx="2209800" cy="45719"/>
+                              </a:xfrm>
+                              <a:prstGeom prst="rect">
+                                <a:avLst/>
+                              </a:prstGeom>
+                              <a:solidFill>
+                                <a:schemeClr val="bg1"/>
+                              </a:solidFill>
+                              <a:ln>
+                                <a:noFill/>
+                              </a:ln>
+                            </wps:spPr>
+                            <wps:style>
+                              <a:lnRef idx="2">
+                                <a:schemeClr val="accent1">
+                                  <a:shade val="50000"/>
+                                </a:schemeClr>
+                              </a:lnRef>
+                              <a:fillRef idx="1">
+                                <a:schemeClr val="accent1"/>
+                              </a:fillRef>
+                              <a:effectRef idx="0">
+                                <a:schemeClr val="accent1"/>
+                              </a:effectRef>
+                              <a:fontRef idx="minor">
+                                <a:schemeClr val="lt1"/>
+                              </a:fontRef>
+                            </wps:style>
+                            <wps:bodyPr rot="0" spcFirstLastPara="0" vertOverflow="overflow" horzOverflow="overflow" vert="horz" wrap="square" lIns="91440" tIns="45720" rIns="91440" bIns="45720" numCol="1" spcCol="0" rtlCol="0" fromWordArt="0" anchor="ctr" anchorCtr="0" forceAA="0" compatLnSpc="1">
+                              <a:prstTxWarp prst="textNoShape">
+                                <a:avLst/>
+                              </a:prstTxWarp>
+                              <a:noAutofit/>
+                            </wps:bodyPr>
+                          </wps:wsp>
+                          <wps:wsp>
+                            <wps:cNvPr id="94" name="Rectangle 94"/>
+                            <wps:cNvSpPr/>
+                            <wps:spPr>
+                              <a:xfrm>
+                                <a:off x="-7090" y="0"/>
+                                <a:ext cx="1600200" cy="47625"/>
+                              </a:xfrm>
+                              <a:prstGeom prst="rect">
+                                <a:avLst/>
+                              </a:prstGeom>
+                              <a:solidFill>
+                                <a:srgbClr val="605C5D"/>
+                              </a:solidFill>
+                              <a:ln>
+                                <a:noFill/>
+                              </a:ln>
+                            </wps:spPr>
+                            <wps:style>
+                              <a:lnRef idx="2">
+                                <a:schemeClr val="accent1">
+                                  <a:shade val="50000"/>
+                                </a:schemeClr>
+                              </a:lnRef>
+                              <a:fillRef idx="1">
+                                <a:schemeClr val="accent1"/>
+                              </a:fillRef>
+                              <a:effectRef idx="0">
+                                <a:schemeClr val="accent1"/>
+                              </a:effectRef>
+                              <a:fontRef idx="minor">
+                                <a:schemeClr val="lt1"/>
+                              </a:fontRef>
+                            </wps:style>
+                            <wps:bodyPr rot="0" spcFirstLastPara="0" vertOverflow="overflow" horzOverflow="overflow" vert="horz" wrap="square" lIns="91440" tIns="45720" rIns="91440" bIns="45720" numCol="1" spcCol="0" rtlCol="0" fromWordArt="0" anchor="ctr" anchorCtr="0" forceAA="0" compatLnSpc="1">
+                              <a:prstTxWarp prst="textNoShape">
+                                <a:avLst/>
+                              </a:prstTxWarp>
+                              <a:noAutofit/>
+                            </wps:bodyPr>
+                          </wps:wsp>
+                        </wpg:grpSp>
+                        <wpg:grpSp>
+                          <wpg:cNvPr id="95" name="Group 95"/>
+                          <wpg:cNvGrpSpPr/>
+                          <wpg:grpSpPr>
+                            <a:xfrm>
+                              <a:off x="392" y="3025009"/>
+                              <a:ext cx="2218285" cy="47885"/>
+                              <a:chOff x="-5287" y="-2166"/>
+                              <a:chExt cx="2218285" cy="47885"/>
+                            </a:xfrm>
+                          </wpg:grpSpPr>
+                          <wps:wsp>
+                            <wps:cNvPr id="96" name="Rectangle 96"/>
+                            <wps:cNvSpPr/>
+                            <wps:spPr>
+                              <a:xfrm>
+                                <a:off x="3198" y="0"/>
+                                <a:ext cx="2209800" cy="45719"/>
+                              </a:xfrm>
+                              <a:prstGeom prst="rect">
+                                <a:avLst/>
+                              </a:prstGeom>
+                              <a:solidFill>
+                                <a:schemeClr val="bg1"/>
+                              </a:solidFill>
+                              <a:ln>
+                                <a:noFill/>
+                              </a:ln>
+                            </wps:spPr>
+                            <wps:style>
+                              <a:lnRef idx="2">
+                                <a:schemeClr val="accent1">
+                                  <a:shade val="50000"/>
+                                </a:schemeClr>
+                              </a:lnRef>
+                              <a:fillRef idx="1">
+                                <a:schemeClr val="accent1"/>
+                              </a:fillRef>
+                              <a:effectRef idx="0">
+                                <a:schemeClr val="accent1"/>
+                              </a:effectRef>
+                              <a:fontRef idx="minor">
+                                <a:schemeClr val="lt1"/>
+                              </a:fontRef>
+                            </wps:style>
+                            <wps:bodyPr rot="0" spcFirstLastPara="0" vertOverflow="overflow" horzOverflow="overflow" vert="horz" wrap="square" lIns="91440" tIns="45720" rIns="91440" bIns="45720" numCol="1" spcCol="0" rtlCol="0" fromWordArt="0" anchor="ctr" anchorCtr="0" forceAA="0" compatLnSpc="1">
+                              <a:prstTxWarp prst="textNoShape">
+                                <a:avLst/>
+                              </a:prstTxWarp>
+                              <a:noAutofit/>
+                            </wps:bodyPr>
+                          </wps:wsp>
+                          <wps:wsp>
+                            <wps:cNvPr id="97" name="Rectangle 97"/>
+                            <wps:cNvSpPr/>
+                            <wps:spPr>
+                              <a:xfrm flipV="1">
+                                <a:off x="-5287" y="-2166"/>
+                                <a:ext cx="1902869" cy="45719"/>
                               </a:xfrm>
                               <a:prstGeom prst="rect">
                                 <a:avLst/>
@@ -2084,12 +1833,18 @@
                     </wpg:wgp>
                   </a:graphicData>
                 </a:graphic>
+                <wp14:sizeRelH relativeFrom="margin">
+                  <wp14:pctWidth>0</wp14:pctWidth>
+                </wp14:sizeRelH>
+                <wp14:sizeRelV relativeFrom="margin">
+                  <wp14:pctHeight>0</wp14:pctHeight>
+                </wp14:sizeRelV>
               </wp:anchor>
             </w:drawing>
           </mc:Choice>
           <mc:Fallback>
             <w:pict>
-              <v:group w14:anchorId="79EE7688" id="Group 12" o:spid="_x0000_s1026" style="position:absolute;margin-left:0;margin-top:0;width:3in;height:846pt;z-index:251718656" coordsize="2743200,10744200" o:gfxdata="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">
+              <v:group w14:anchorId="79EE7688" id="Group 12" o:spid="_x0000_s1026" style="position:absolute;margin-left:0;margin-top:0;width:3in;height:846pt;z-index:251718656;mso-width-relative:margin;mso-height-relative:margin" coordsize="2743200,10744200" o:gfxdata="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">
                 <v:rect id="Rectangle 1" o:spid="_x0000_s1027" style="position:absolute;width:2743200;height:10744200;visibility:visible;mso-wrap-style:square;v-text-anchor:middle" o:gfxdata="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" fillcolor="#747070 [1614]" stroked="f" strokeweight="1pt"/>
                 <v:oval id="Oval 2" o:spid="_x0000_s1028" style="position:absolute;left:453656;top:460744;width:1821815;height:1821815;visibility:visible;mso-wrap-style:square;v-text-anchor:middle" o:gfxdata="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" stroked="f" strokeweight="1pt">
                   <v:fill r:id="rId9" o:title="" rotate="t" type="frame"/>
@@ -2156,7 +1911,7 @@
                     </w:txbxContent>
                   </v:textbox>
                 </v:shape>
-                <v:shape id="Text Box 4" o:spid="_x0000_s1030" type="#_x0000_t202" style="position:absolute;left:77972;top:3118884;width:2590800;height:1763713;visibility:visible;mso-wrap-style:square;v-text-anchor:top" o:gfxdata="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" filled="f" stroked="f">
+                <v:shape id="Text Box 4" o:spid="_x0000_s1030" type="#_x0000_t202" style="position:absolute;left:77972;top:3328257;width:2590800;height:1213231;visibility:visible;mso-wrap-style:square;v-text-anchor:top" o:gfxdata="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" filled="f" stroked="f">
                   <v:textbox>
                     <w:txbxContent>
                       <w:p>
@@ -2176,7 +1931,23 @@
                             <w:color w:val="FFFFFF" w:themeColor="background1"/>
                             <w:sz w:val="28"/>
                           </w:rPr>
-                          <w:t>Aspiring to build a successful career in Software Engineering. Constantly seeking to further skills and education through independent study. Experienced in leading and managing teams in development projects.</w:t>
+                          <w:t>Aspiring to build a successful career in Software Engineering. Constantly seeking to further skills and educ</w:t>
+                        </w:r>
+                        <w:r>
+                          <w:rPr>
+                            <w:rFonts w:ascii="Helvetica Neue Thin" w:hAnsi="Helvetica Neue Thin"/>
+                            <w:color w:val="FFFFFF" w:themeColor="background1"/>
+                            <w:sz w:val="28"/>
+                          </w:rPr>
+                          <w:t>ation through independent study</w:t>
+                        </w:r>
+                        <w:r>
+                          <w:rPr>
+                            <w:rFonts w:ascii="Helvetica Neue Thin" w:hAnsi="Helvetica Neue Thin"/>
+                            <w:color w:val="FFFFFF" w:themeColor="background1"/>
+                            <w:sz w:val="28"/>
+                          </w:rPr>
+                          <w:t>.</w:t>
                         </w:r>
                       </w:p>
                       <w:p>
@@ -2332,15 +2103,7 @@
                               <w:rFonts w:ascii="Helvetica Neue Thin" w:hAnsi="Helvetica Neue Thin"/>
                               <w:color w:val="FFFFFF" w:themeColor="background1"/>
                             </w:rPr>
-                            <w:t>github.com/</w:t>
-                          </w:r>
-                          <w:proofErr w:type="spellStart"/>
-                          <w:r>
-                            <w:rPr>
-                              <w:rFonts w:ascii="Helvetica Neue Thin" w:hAnsi="Helvetica Neue Thin"/>
-                              <w:color w:val="FFFFFF" w:themeColor="background1"/>
-                            </w:rPr>
-                            <w:t>jackwf</w:t>
+                            <w:t>github.com/jackwf</w:t>
                           </w:r>
                           <w:r>
                             <w:rPr>
@@ -2349,7 +2112,6 @@
                             </w:rPr>
                             <w:t>inlay</w:t>
                           </w:r>
-                          <w:proofErr w:type="spellEnd"/>
                         </w:hyperlink>
                       </w:p>
                       <w:p>
@@ -2381,23 +2143,7 @@
                             <w:rFonts w:ascii="Helvetica Neue Thin" w:hAnsi="Helvetica Neue Thin"/>
                             <w:color w:val="FFFFFF" w:themeColor="background1"/>
                           </w:rPr>
-                          <w:t xml:space="preserve">2/39 </w:t>
-                        </w:r>
-                        <w:proofErr w:type="spellStart"/>
-                        <w:r>
-                          <w:rPr>
-                            <w:rFonts w:ascii="Helvetica Neue Thin" w:hAnsi="Helvetica Neue Thin"/>
-                            <w:color w:val="FFFFFF" w:themeColor="background1"/>
-                          </w:rPr>
-                          <w:t>Simkin</w:t>
-                        </w:r>
-                        <w:proofErr w:type="spellEnd"/>
-                        <w:r>
-                          <w:rPr>
-                            <w:rFonts w:ascii="Helvetica Neue Thin" w:hAnsi="Helvetica Neue Thin"/>
-                            <w:color w:val="FFFFFF" w:themeColor="background1"/>
-                          </w:rPr>
-                          <w:t xml:space="preserve"> Avenue, </w:t>
+                          <w:t xml:space="preserve">2/39 Simkin Avenue, </w:t>
                         </w:r>
                         <w:r>
                           <w:rPr>
@@ -2494,7 +2240,6 @@
                             <w:color w:val="FFFFFF" w:themeColor="background1"/>
                           </w:rPr>
                         </w:pPr>
-                        <w:proofErr w:type="spellStart"/>
                         <w:r>
                           <w:rPr>
                             <w:rFonts w:ascii="Helvetica Neue" w:hAnsi="Helvetica Neue"/>
@@ -2504,7 +2249,6 @@
                           </w:rPr>
                           <w:t>Javascript</w:t>
                         </w:r>
-                        <w:proofErr w:type="spellEnd"/>
                       </w:p>
                       <w:p>
                         <w:pPr>
@@ -2699,94 +2443,46 @@
                             <w:color w:val="FFFFFF" w:themeColor="background1"/>
                           </w:rPr>
                         </w:pPr>
-                        <w:r>
-                          <w:rPr>
-                            <w:rFonts w:ascii="Helvetica Neue" w:hAnsi="Helvetica Neue"/>
-                            <w:b/>
-                            <w:bCs/>
-                            <w:color w:val="FFFFFF" w:themeColor="background1"/>
-                          </w:rPr>
-                          <w:t>Angular</w:t>
-                        </w:r>
-                      </w:p>
-                      <w:p>
-                        <w:pPr>
-                          <w:rPr>
-                            <w:rFonts w:ascii="Helvetica Neue" w:hAnsi="Helvetica Neue"/>
-                            <w:b/>
-                            <w:bCs/>
-                            <w:color w:val="FFFFFF" w:themeColor="background1"/>
-                          </w:rPr>
-                        </w:pPr>
-                      </w:p>
-                      <w:p>
-                        <w:pPr>
-                          <w:rPr>
-                            <w:rFonts w:ascii="Helvetica Neue" w:hAnsi="Helvetica Neue"/>
-                            <w:b/>
-                            <w:bCs/>
-                            <w:color w:val="FFFFFF" w:themeColor="background1"/>
-                          </w:rPr>
-                        </w:pPr>
-                        <w:r>
-                          <w:rPr>
-                            <w:rFonts w:ascii="Helvetica Neue" w:hAnsi="Helvetica Neue"/>
-                            <w:b/>
-                            <w:bCs/>
-                            <w:color w:val="FFFFFF" w:themeColor="background1"/>
-                          </w:rPr>
-                          <w:t>Node.js</w:t>
-                        </w:r>
                       </w:p>
                     </w:txbxContent>
                   </v:textbox>
                 </v:shape>
-                <v:group id="Group 11" o:spid="_x0000_s1036" style="position:absolute;left:283535;top:6691423;width:2237489;height:3760019" coordsize="2237489,3760019" o:gfxdata="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">
-                  <v:group id="Group 102" o:spid="_x0000_s1037" style="position:absolute;left:7088;width:2230401;height:3413125" coordorigin="-8501" coordsize="2231070,3413665" o:gfxdata="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">
-                    <v:group id="Group 101" o:spid="_x0000_s1038" style="position:absolute;left:-8501;width:2223980;height:48499" coordorigin="-14180" coordsize="2223980,48499" o:gfxdata="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">
-                      <v:rect id="Rectangle 66" o:spid="_x0000_s1039" style="position:absolute;top:2780;width:2209800;height:45719;visibility:visible;mso-wrap-style:square;v-text-anchor:middle" o:gfxdata="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" fillcolor="white [3212]" stroked="f" strokeweight="1pt"/>
-                      <v:rect id="Rectangle 78" o:spid="_x0000_s1040" style="position:absolute;left:-14180;width:1600200;height:47625;visibility:visible;mso-wrap-style:square;v-text-anchor:middle" o:gfxdata="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" fillcolor="#605c5d" stroked="f" strokeweight="1pt"/>
-                    </v:group>
-                    <v:group id="Group 84" o:spid="_x0000_s1041" style="position:absolute;top:397565;width:2219392;height:48916" coordsize="2219392,48916" o:gfxdata="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">
-                      <v:rect id="Rectangle 67" o:spid="_x0000_s1042" style="position:absolute;left:9592;top:3197;width:2209800;height:45719;visibility:visible;mso-wrap-style:square;v-text-anchor:middle" o:gfxdata="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" fillcolor="white [3212]" stroked="f" strokeweight="1pt"/>
-                      <v:rect id="Rectangle 79" o:spid="_x0000_s1043" style="position:absolute;width:1376438;height:48835;visibility:visible;mso-wrap-style:square;v-text-anchor:middle" o:gfxdata="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" fillcolor="#605c5d" stroked="f" strokeweight="1pt"/>
-                    </v:group>
-                    <v:group id="Group 85" o:spid="_x0000_s1044" style="position:absolute;left:5679;top:738335;width:2212998;height:48917" coordsize="2212998,48917" o:gfxdata="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">
-                      <v:rect id="Rectangle 68" o:spid="_x0000_s1045" style="position:absolute;left:3198;top:3198;width:2209800;height:45719;visibility:visible;mso-wrap-style:square;v-text-anchor:middle" o:gfxdata="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" fillcolor="white [3212]" stroked="f" strokeweight="1pt"/>
-                      <v:rect id="Rectangle 80" o:spid="_x0000_s1046" style="position:absolute;width:1376438;height:48835;visibility:visible;mso-wrap-style:square;v-text-anchor:middle" o:gfxdata="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" fillcolor="#605c5d" stroked="f" strokeweight="1pt"/>
-                    </v:group>
-                    <v:group id="Group 86" o:spid="_x0000_s1047" style="position:absolute;left:5679;top:1118862;width:2212998;height:45719" coordsize="2212998,45719" o:gfxdata="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">
-                      <v:rect id="Rectangle 69" o:spid="_x0000_s1048" style="position:absolute;left:3198;width:2209800;height:45719;visibility:visible;mso-wrap-style:square;v-text-anchor:middle" o:gfxdata="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" fillcolor="white [3212]" stroked="f" strokeweight="1pt"/>
-                      <v:rect id="Rectangle 81" o:spid="_x0000_s1049" style="position:absolute;width:1902869;height:45719;flip:y;visibility:visible;mso-wrap-style:square;v-text-anchor:middle" o:gfxdata="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" fillcolor="#605c5d" stroked="f" strokeweight="1pt"/>
-                    </v:group>
-                    <v:group id="Group 87" o:spid="_x0000_s1050" style="position:absolute;left:4269;top:1493709;width:2216890;height:48835" coordorigin="-7090" coordsize="2216890,48835" o:gfxdata="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">
-                      <v:rect id="Rectangle 70" o:spid="_x0000_s1051" style="position:absolute;top:3197;width:2209800;height:45085;visibility:visible;mso-wrap-style:square;v-text-anchor:middle" o:gfxdata="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" fillcolor="white [3212]" stroked="f" strokeweight="1pt"/>
-                      <v:rect id="Rectangle 82" o:spid="_x0000_s1052" style="position:absolute;left:-7090;width:1376438;height:48835;visibility:visible;mso-wrap-style:square;v-text-anchor:middle" o:gfxdata="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" fillcolor="#605c5d" stroked="f" strokeweight="1pt"/>
-                    </v:group>
-                    <v:group id="Group 91" o:spid="_x0000_s1053" style="position:absolute;left:-1411;top:1874236;width:2216890;height:45719" coordorigin="-7090" coordsize="2216890,45719" o:gfxdata="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">
-                      <v:rect id="Rectangle 71" o:spid="_x0000_s1054" style="position:absolute;width:2209800;height:45085;visibility:visible;mso-wrap-style:square;v-text-anchor:middle" o:gfxdata="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" fillcolor="white [3212]" stroked="f" strokeweight="1pt"/>
-                      <v:rect id="Rectangle 88" o:spid="_x0000_s1055" style="position:absolute;left:-7090;width:1750060;height:45719;visibility:visible;mso-wrap-style:square;v-text-anchor:middle" o:gfxdata="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" fillcolor="#605c5d" stroked="f" strokeweight="1pt"/>
-                    </v:group>
-                    <v:group id="Group 90" o:spid="_x0000_s1056" style="position:absolute;left:-8501;top:2237724;width:2231070;height:48260" coordorigin="-14180" coordsize="2231070,48260" o:gfxdata="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">
-                      <v:rect id="Rectangle 72" o:spid="_x0000_s1057" style="position:absolute;left:7090;top:2540;width:2209800;height:45085;visibility:visible;mso-wrap-style:square;v-text-anchor:middle" o:gfxdata="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" fillcolor="white [3212]" stroked="f" strokeweight="1pt"/>
-                      <v:rect id="Rectangle 89" o:spid="_x0000_s1058" style="position:absolute;left:-14180;width:1376438;height:48260;visibility:visible;mso-wrap-style:square;v-text-anchor:middle" o:gfxdata="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" fillcolor="#605c5d" stroked="f" strokeweight="1pt"/>
-                    </v:group>
-                    <v:group id="Group 100" o:spid="_x0000_s1059" style="position:absolute;left:-1411;top:2629610;width:2216890;height:47625" coordorigin="-7090" coordsize="2216890,47625" o:gfxdata="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">
-                      <v:rect id="Rectangle 93" o:spid="_x0000_s1060" style="position:absolute;width:2209800;height:45719;visibility:visible;mso-wrap-style:square;v-text-anchor:middle" o:gfxdata="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" fillcolor="white [3212]" stroked="f" strokeweight="1pt"/>
-                      <v:rect id="Rectangle 94" o:spid="_x0000_s1061" style="position:absolute;left:-7090;width:1600200;height:47625;visibility:visible;mso-wrap-style:square;v-text-anchor:middle" o:gfxdata="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" fillcolor="#605c5d" stroked="f" strokeweight="1pt"/>
-                    </v:group>
-                    <v:group id="Group 95" o:spid="_x0000_s1062" style="position:absolute;left:392;top:3025009;width:2218285;height:47885" coordorigin="-5287,-2166" coordsize="2218285,47885" o:gfxdata="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">
-                      <v:rect id="Rectangle 96" o:spid="_x0000_s1063" style="position:absolute;left:3198;width:2209800;height:45719;visibility:visible;mso-wrap-style:square;v-text-anchor:middle" o:gfxdata="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" fillcolor="white [3212]" stroked="f" strokeweight="1pt"/>
-                      <v:rect id="Rectangle 97" o:spid="_x0000_s1064" style="position:absolute;left:-5287;top:-2166;width:1902869;height:45719;flip:y;visibility:visible;mso-wrap-style:square;v-text-anchor:middle" o:gfxdata="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" fillcolor="#605c5d" stroked="f" strokeweight="1pt"/>
-                    </v:group>
-                    <v:group id="Group 99" o:spid="_x0000_s1065" style="position:absolute;left:-7090;top:3367945;width:2216890;height:45720" coordorigin="-7090,-635" coordsize="2216890,45720" o:gfxdata="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">
-                      <v:rect id="Rectangle 77" o:spid="_x0000_s1066" style="position:absolute;width:2209800;height:45085;visibility:visible;mso-wrap-style:square;v-text-anchor:middle" o:gfxdata="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" fillcolor="white [3212]" stroked="f" strokeweight="1pt"/>
-                      <v:rect id="Rectangle 98" o:spid="_x0000_s1067" style="position:absolute;left:-7090;top:-635;width:840346;height:45719;flip:y;visibility:visible;mso-wrap-style:square;v-text-anchor:middle" o:gfxdata="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" fillcolor="#605c5d" stroked="f" strokeweight="1pt"/>
-                    </v:group>
+                <v:group id="Group 102" o:spid="_x0000_s1036" style="position:absolute;left:290625;top:6691423;width:2230399;height:3072408" coordorigin="-8501" coordsize="2231070,3072894" o:gfxdata="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">
+                  <v:group id="Group 101" o:spid="_x0000_s1037" style="position:absolute;left:-8501;width:2223980;height:48499" coordorigin="-14180" coordsize="2223980,48499" o:gfxdata="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">
+                    <v:rect id="Rectangle 66" o:spid="_x0000_s1038" style="position:absolute;top:2780;width:2209800;height:45719;visibility:visible;mso-wrap-style:square;v-text-anchor:middle" o:gfxdata="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" fillcolor="white [3212]" stroked="f" strokeweight="1pt"/>
+                    <v:rect id="Rectangle 78" o:spid="_x0000_s1039" style="position:absolute;left:-14180;width:1600200;height:47625;visibility:visible;mso-wrap-style:square;v-text-anchor:middle" o:gfxdata="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" fillcolor="#605c5d" stroked="f" strokeweight="1pt"/>
                   </v:group>
-                  <v:group id="Group 10" o:spid="_x0000_s1068" style="position:absolute;top:3714307;width:2215619;height:45712" coordsize="2215619,45712" o:gfxdata="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">
-                    <v:rect id="Rectangle 77" o:spid="_x0000_s1069" style="position:absolute;left:7089;width:2208530;height:44450;visibility:visible;mso-wrap-style:square;v-text-anchor:middle" o:gfxdata="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" fillcolor="white [3212]" stroked="f" strokeweight="1pt"/>
-                    <v:rect id="Rectangle 8" o:spid="_x0000_s1070" style="position:absolute;width:839988;height:45712;flip:y;visibility:visible;mso-wrap-style:square;v-text-anchor:middle" o:gfxdata="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" fillcolor="#605c5d" stroked="f" strokeweight="1pt"/>
+                  <v:group id="Group 84" o:spid="_x0000_s1040" style="position:absolute;top:397565;width:2219392;height:48916" coordsize="2219392,48916" o:gfxdata="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">
+                    <v:rect id="Rectangle 67" o:spid="_x0000_s1041" style="position:absolute;left:9592;top:3197;width:2209800;height:45719;visibility:visible;mso-wrap-style:square;v-text-anchor:middle" o:gfxdata="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" fillcolor="white [3212]" stroked="f" strokeweight="1pt"/>
+                    <v:rect id="Rectangle 79" o:spid="_x0000_s1042" style="position:absolute;width:1376438;height:48835;visibility:visible;mso-wrap-style:square;v-text-anchor:middle" o:gfxdata="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" fillcolor="#605c5d" stroked="f" strokeweight="1pt"/>
+                  </v:group>
+                  <v:group id="Group 85" o:spid="_x0000_s1043" style="position:absolute;left:5679;top:738335;width:2212998;height:48917" coordsize="2212998,48917" o:gfxdata="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">
+                    <v:rect id="Rectangle 68" o:spid="_x0000_s1044" style="position:absolute;left:3198;top:3198;width:2209800;height:45719;visibility:visible;mso-wrap-style:square;v-text-anchor:middle" o:gfxdata="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" fillcolor="white [3212]" stroked="f" strokeweight="1pt"/>
+                    <v:rect id="Rectangle 80" o:spid="_x0000_s1045" style="position:absolute;width:1376438;height:48835;visibility:visible;mso-wrap-style:square;v-text-anchor:middle" o:gfxdata="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" fillcolor="#605c5d" stroked="f" strokeweight="1pt"/>
+                  </v:group>
+                  <v:group id="Group 86" o:spid="_x0000_s1046" style="position:absolute;left:5713;top:1118862;width:2212964;height:45719" coordorigin="34" coordsize="2212964,45719" o:gfxdata="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">
+                    <v:rect id="Rectangle 69" o:spid="_x0000_s1047" style="position:absolute;left:3198;width:2209800;height:45719;visibility:visible;mso-wrap-style:square;v-text-anchor:middle" o:gfxdata="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" fillcolor="white [3212]" stroked="f" strokeweight="1pt"/>
+                    <v:rect id="Rectangle 81" o:spid="_x0000_s1048" style="position:absolute;left:34;width:1572621;height:45719;flip:y;visibility:visible;mso-wrap-style:square;v-text-anchor:middle" o:gfxdata="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" fillcolor="#605c5d" stroked="f" strokeweight="1pt"/>
+                  </v:group>
+                  <v:group id="Group 87" o:spid="_x0000_s1049" style="position:absolute;left:4269;top:1493709;width:2216890;height:48835" coordorigin="-7090" coordsize="2216890,48835" o:gfxdata="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">
+                    <v:rect id="Rectangle 70" o:spid="_x0000_s1050" style="position:absolute;top:3197;width:2209800;height:45085;visibility:visible;mso-wrap-style:square;v-text-anchor:middle" o:gfxdata="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" fillcolor="white [3212]" stroked="f" strokeweight="1pt"/>
+                    <v:rect id="Rectangle 82" o:spid="_x0000_s1051" style="position:absolute;left:-7090;width:1376438;height:48835;visibility:visible;mso-wrap-style:square;v-text-anchor:middle" o:gfxdata="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" fillcolor="#605c5d" stroked="f" strokeweight="1pt"/>
+                  </v:group>
+                  <v:group id="Group 91" o:spid="_x0000_s1052" style="position:absolute;left:-1411;top:1874236;width:2216890;height:45719" coordorigin="-7090" coordsize="2216890,45719" o:gfxdata="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">
+                    <v:rect id="Rectangle 71" o:spid="_x0000_s1053" style="position:absolute;width:2209800;height:45085;visibility:visible;mso-wrap-style:square;v-text-anchor:middle" o:gfxdata="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" fillcolor="white [3212]" stroked="f" strokeweight="1pt"/>
+                    <v:rect id="Rectangle 88" o:spid="_x0000_s1054" style="position:absolute;left:-7090;width:1750060;height:45719;visibility:visible;mso-wrap-style:square;v-text-anchor:middle" o:gfxdata="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" fillcolor="#605c5d" stroked="f" strokeweight="1pt"/>
+                  </v:group>
+                  <v:group id="Group 90" o:spid="_x0000_s1055" style="position:absolute;left:-8501;top:2237724;width:2231070;height:48259" coordorigin="-14180" coordsize="2231070,48259" o:gfxdata="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">
+                    <v:rect id="Rectangle 72" o:spid="_x0000_s1056" style="position:absolute;left:7090;top:2540;width:2209800;height:45085;visibility:visible;mso-wrap-style:square;v-text-anchor:middle" o:gfxdata="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" fillcolor="white [3212]" stroked="f" strokeweight="1pt"/>
+                    <v:rect id="Rectangle 89" o:spid="_x0000_s1057" style="position:absolute;left:-14180;width:1376438;height:48259;visibility:visible;mso-wrap-style:square;v-text-anchor:middle" o:gfxdata="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" fillcolor="#605c5d" stroked="f" strokeweight="1pt"/>
+                  </v:group>
+                  <v:group id="Group 100" o:spid="_x0000_s1058" style="position:absolute;left:-1411;top:2629610;width:2216890;height:47625" coordorigin="-7090" coordsize="2216890,47625" o:gfxdata="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">
+                    <v:rect id="Rectangle 93" o:spid="_x0000_s1059" style="position:absolute;width:2209800;height:45719;visibility:visible;mso-wrap-style:square;v-text-anchor:middle" o:gfxdata="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" fillcolor="white [3212]" stroked="f" strokeweight="1pt"/>
+                    <v:rect id="Rectangle 94" o:spid="_x0000_s1060" style="position:absolute;left:-7090;width:1600200;height:47625;visibility:visible;mso-wrap-style:square;v-text-anchor:middle" o:gfxdata="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" fillcolor="#605c5d" stroked="f" strokeweight="1pt"/>
+                  </v:group>
+                  <v:group id="Group 95" o:spid="_x0000_s1061" style="position:absolute;left:392;top:3025009;width:2218285;height:47885" coordorigin="-5287,-2166" coordsize="2218285,47885" o:gfxdata="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">
+                    <v:rect id="Rectangle 96" o:spid="_x0000_s1062" style="position:absolute;left:3198;width:2209800;height:45719;visibility:visible;mso-wrap-style:square;v-text-anchor:middle" o:gfxdata="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" fillcolor="white [3212]" stroked="f" strokeweight="1pt"/>
+                    <v:rect id="Rectangle 97" o:spid="_x0000_s1063" style="position:absolute;left:-5287;top:-2166;width:1902869;height:45719;flip:y;visibility:visible;mso-wrap-style:square;v-text-anchor:middle" o:gfxdata="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" fillcolor="#605c5d" stroked="f" strokeweight="1pt"/>
                   </v:group>
                 </v:group>
                 <w10:wrap type="through"/>
@@ -2882,8 +2578,8 @@
                                 <w:sz w:val="24"/>
                               </w:rPr>
                             </w:pPr>
-                            <w:bookmarkStart w:id="1" w:name="h.cgajeilmd2p7" w:colFirst="0" w:colLast="0"/>
-                            <w:bookmarkEnd w:id="1"/>
+                            <w:bookmarkStart w:id="0" w:name="h.cgajeilmd2p7" w:colFirst="0" w:colLast="0"/>
+                            <w:bookmarkEnd w:id="0"/>
                             <w:r>
                               <w:rPr>
                                 <w:rFonts w:ascii="Helvetica Neue" w:hAnsi="Helvetica Neue"/>
@@ -3000,8 +2696,8 @@
                                 <w:sz w:val="24"/>
                               </w:rPr>
                             </w:pPr>
-                            <w:bookmarkStart w:id="2" w:name="h.soydtckcfhe9" w:colFirst="0" w:colLast="0"/>
-                            <w:bookmarkEnd w:id="2"/>
+                            <w:bookmarkStart w:id="1" w:name="h.soydtckcfhe9" w:colFirst="0" w:colLast="0"/>
+                            <w:bookmarkEnd w:id="1"/>
                             <w:r>
                               <w:rPr>
                                 <w:rFonts w:ascii="Helvetica Neue" w:hAnsi="Helvetica Neue"/>
@@ -3147,6 +2843,128 @@
                                 <w:color w:val="605C5D"/>
                                 <w:sz w:val="24"/>
                               </w:rPr>
+                              <w:t>Analyst Programmer</w:t>
+                            </w:r>
+                            <w:r>
+                              <w:rPr>
+                                <w:rFonts w:ascii="Helvetica Neue" w:hAnsi="Helvetica Neue"/>
+                                <w:color w:val="605C5D"/>
+                                <w:sz w:val="24"/>
+                              </w:rPr>
+                              <w:br/>
+                            </w:r>
+                            <w:r>
+                              <w:rPr>
+                                <w:rFonts w:ascii="Helvetica Neue" w:hAnsi="Helvetica Neue"/>
+                                <w:color w:val="605C5D"/>
+                                <w:sz w:val="24"/>
+                                <w:szCs w:val="24"/>
+                              </w:rPr>
+                              <w:t xml:space="preserve">April 2015 – August 2016 </w:t>
+                            </w:r>
+                            <w:r>
+                              <w:rPr>
+                                <w:rFonts w:ascii="Helvetica Neue" w:hAnsi="Helvetica Neue"/>
+                                <w:color w:val="605C5D"/>
+                                <w:sz w:val="24"/>
+                                <w:szCs w:val="24"/>
+                              </w:rPr>
+                              <w:br/>
+                            </w:r>
+                            <w:r>
+                              <w:rPr>
+                                <w:rFonts w:ascii="Helvetica Neue" w:hAnsi="Helvetica Neue"/>
+                                <w:color w:val="605C5D"/>
+                                <w:sz w:val="24"/>
+                                <w:szCs w:val="24"/>
+                              </w:rPr>
+                              <w:t>Gentrack</w:t>
+                            </w:r>
+                            <w:r>
+                              <w:rPr>
+                                <w:rFonts w:ascii="Helvetica Neue" w:hAnsi="Helvetica Neue"/>
+                                <w:color w:val="605C5D"/>
+                                <w:sz w:val="24"/>
+                                <w:szCs w:val="24"/>
+                              </w:rPr>
+                              <w:t xml:space="preserve"> ltd, Auckland</w:t>
+                            </w:r>
+                          </w:p>
+                          <w:p>
+                            <w:pPr>
+                              <w:rPr>
+                                <w:rFonts w:ascii="Helvetica Neue" w:hAnsi="Helvetica Neue"/>
+                                <w:color w:val="605C5D"/>
+                                <w:sz w:val="22"/>
+                              </w:rPr>
+                            </w:pPr>
+                          </w:p>
+                          <w:p>
+                            <w:pPr>
+                              <w:jc w:val="both"/>
+                              <w:rPr>
+                                <w:rFonts w:ascii="Helvetica Neue Light" w:hAnsi="Helvetica Neue Light"/>
+                                <w:color w:val="605C5D"/>
+                              </w:rPr>
+                            </w:pPr>
+                            <w:r>
+                              <w:rPr>
+                                <w:rFonts w:ascii="Helvetica Neue Light" w:hAnsi="Helvetica Neue Light"/>
+                                <w:color w:val="605C5D"/>
+                                <w:sz w:val="22"/>
+                              </w:rPr>
+                              <w:t xml:space="preserve">Working with clients to fix defects and extend functions of </w:t>
+                            </w:r>
+                            <w:r>
+                              <w:rPr>
+                                <w:rFonts w:ascii="Helvetica Neue Light" w:hAnsi="Helvetica Neue Light"/>
+                                <w:color w:val="605C5D"/>
+                                <w:sz w:val="22"/>
+                              </w:rPr>
+                              <w:t xml:space="preserve">utilities </w:t>
+                            </w:r>
+                            <w:r>
+                              <w:rPr>
+                                <w:rFonts w:ascii="Helvetica Neue Light" w:hAnsi="Helvetica Neue Light"/>
+                                <w:color w:val="605C5D"/>
+                                <w:sz w:val="22"/>
+                              </w:rPr>
+                              <w:t>billing software. Role includes both analysis of codebase to determine</w:t>
+                            </w:r>
+                            <w:r>
+                              <w:rPr>
+                                <w:rFonts w:ascii="Helvetica Neue Light" w:hAnsi="Helvetica Neue Light"/>
+                                <w:color w:val="605C5D"/>
+                                <w:sz w:val="22"/>
+                              </w:rPr>
+                              <w:t xml:space="preserve"> cause of</w:t>
+                            </w:r>
+                            <w:r>
+                              <w:rPr>
+                                <w:rFonts w:ascii="Helvetica Neue Light" w:hAnsi="Helvetica Neue Light"/>
+                                <w:color w:val="605C5D"/>
+                                <w:sz w:val="22"/>
+                              </w:rPr>
+                              <w:t xml:space="preserve"> issues, and programming to fix issues and extend functionality.</w:t>
+                            </w:r>
+                          </w:p>
+                          <w:p>
+                            <w:pPr>
+                              <w:pStyle w:val="Heading3"/>
+                              <w:spacing w:line="240" w:lineRule="auto"/>
+                              <w:contextualSpacing w:val="0"/>
+                              <w:rPr>
+                                <w:rFonts w:ascii="Helvetica Neue" w:hAnsi="Helvetica Neue"/>
+                                <w:color w:val="605C5D"/>
+                                <w:sz w:val="24"/>
+                              </w:rPr>
+                            </w:pPr>
+                            <w:r>
+                              <w:rPr>
+                                <w:rFonts w:ascii="Helvetica Neue" w:hAnsi="Helvetica Neue"/>
+                                <w:color w:val="605C5D"/>
+                                <w:sz w:val="24"/>
+                              </w:rPr>
                               <w:t>Technical Consultant</w:t>
                             </w:r>
                             <w:r>
@@ -3163,7 +2981,39 @@
                                 <w:color w:val="605C5D"/>
                                 <w:sz w:val="24"/>
                               </w:rPr>
-                              <w:t xml:space="preserve">April 2015 - Present </w:t>
+                              <w:t xml:space="preserve">April 2015 </w:t>
+                            </w:r>
+                            <w:r>
+                              <w:rPr>
+                                <w:rFonts w:ascii="Helvetica Neue" w:hAnsi="Helvetica Neue"/>
+                                <w:color w:val="605C5D"/>
+                                <w:sz w:val="24"/>
+                              </w:rPr>
+                              <w:t>–</w:t>
+                            </w:r>
+                            <w:r>
+                              <w:rPr>
+                                <w:rFonts w:ascii="Helvetica Neue" w:hAnsi="Helvetica Neue"/>
+                                <w:color w:val="605C5D"/>
+                                <w:sz w:val="24"/>
+                              </w:rPr>
+                              <w:t xml:space="preserve"> </w:t>
+                            </w:r>
+                            <w:r>
+                              <w:rPr>
+                                <w:rFonts w:ascii="Helvetica Neue" w:hAnsi="Helvetica Neue"/>
+                                <w:color w:val="605C5D"/>
+                                <w:sz w:val="24"/>
+                              </w:rPr>
+                              <w:t>August 2016</w:t>
+                            </w:r>
+                            <w:r>
+                              <w:rPr>
+                                <w:rFonts w:ascii="Helvetica Neue" w:hAnsi="Helvetica Neue"/>
+                                <w:color w:val="605C5D"/>
+                                <w:sz w:val="24"/>
+                              </w:rPr>
+                              <w:t xml:space="preserve"> </w:t>
                             </w:r>
                             <w:r>
                               <w:rPr>
@@ -3179,26 +3029,10 @@
                                 <w:color w:val="605C5D"/>
                                 <w:sz w:val="24"/>
                               </w:rPr>
-                              <w:t xml:space="preserve">Business </w:t>
+                              <w:t>Business Mechanix ltd, Auckland</w:t>
                             </w:r>
-                            <w:proofErr w:type="spellStart"/>
-                            <w:r>
-                              <w:rPr>
-                                <w:rFonts w:ascii="Helvetica Neue" w:hAnsi="Helvetica Neue"/>
-                                <w:color w:val="605C5D"/>
-                                <w:sz w:val="24"/>
-                              </w:rPr>
-                              <w:t>Mechanix</w:t>
-                            </w:r>
-                            <w:proofErr w:type="spellEnd"/>
-                            <w:r>
-                              <w:rPr>
-                                <w:rFonts w:ascii="Helvetica Neue" w:hAnsi="Helvetica Neue"/>
-                                <w:color w:val="605C5D"/>
-                                <w:sz w:val="24"/>
-                              </w:rPr>
-                              <w:t xml:space="preserve"> ltd, Auckland</w:t>
-                            </w:r>
+                            <w:bookmarkStart w:id="2" w:name="_GoBack"/>
+                            <w:bookmarkEnd w:id="2"/>
                           </w:p>
                           <w:p>
                             <w:pPr>
@@ -3247,18 +3081,8 @@
                                 <w:color w:val="605C5D"/>
                                 <w:sz w:val="22"/>
                               </w:rPr>
-                              <w:t>HTML/CSS/</w:t>
+                              <w:t>HTML/CSS/Javascript</w:t>
                             </w:r>
-                            <w:proofErr w:type="spellStart"/>
-                            <w:r>
-                              <w:rPr>
-                                <w:rFonts w:ascii="Helvetica Neue" w:hAnsi="Helvetica Neue"/>
-                                <w:color w:val="605C5D"/>
-                                <w:sz w:val="22"/>
-                              </w:rPr>
-                              <w:t>Javascript</w:t>
-                            </w:r>
-                            <w:proofErr w:type="spellEnd"/>
                           </w:p>
                           <w:p>
                             <w:pPr>
@@ -3440,7 +3264,6 @@
                                 <w:sz w:val="22"/>
                               </w:rPr>
                             </w:pPr>
-                            <w:proofErr w:type="spellStart"/>
                             <w:r>
                               <w:rPr>
                                 <w:rFonts w:ascii="Helvetica Neue" w:hAnsi="Helvetica Neue"/>
@@ -3449,7 +3272,6 @@
                               </w:rPr>
                               <w:t>Scriptella</w:t>
                             </w:r>
-                            <w:proofErr w:type="spellEnd"/>
                           </w:p>
                           <w:p>
                             <w:pPr>
@@ -3504,114 +3326,7 @@
                                 <w:sz w:val="22"/>
                                 <w:szCs w:val="28"/>
                               </w:rPr>
-                              <w:t xml:space="preserve">Intern developer role at IT Services. Worked on current and new projects. Reverse engineered an HTTP driver for </w:t>
-                            </w:r>
-                            <w:proofErr w:type="spellStart"/>
-                            <w:r>
-                              <w:rPr>
-                                <w:rFonts w:ascii="Helvetica Neue Light" w:hAnsi="Helvetica Neue Light"/>
-                                <w:color w:val="605C5D"/>
-                                <w:sz w:val="22"/>
-                                <w:szCs w:val="28"/>
-                              </w:rPr>
-                              <w:t>Scriptella</w:t>
-                            </w:r>
-                            <w:proofErr w:type="spellEnd"/>
-                            <w:r>
-                              <w:rPr>
-                                <w:rFonts w:ascii="Helvetica Neue Light" w:hAnsi="Helvetica Neue Light"/>
-                                <w:color w:val="605C5D"/>
-                                <w:sz w:val="22"/>
-                                <w:szCs w:val="28"/>
-                              </w:rPr>
-                              <w:t xml:space="preserve"> from the source code. Wrote various ad-hoc </w:t>
-                            </w:r>
-                            <w:proofErr w:type="spellStart"/>
-                            <w:r>
-                              <w:rPr>
-                                <w:rFonts w:ascii="Helvetica Neue Light" w:hAnsi="Helvetica Neue Light"/>
-                                <w:color w:val="605C5D"/>
-                                <w:sz w:val="22"/>
-                                <w:szCs w:val="28"/>
-                              </w:rPr>
-                              <w:t>Scriptella</w:t>
-                            </w:r>
-                            <w:proofErr w:type="spellEnd"/>
-                            <w:r>
-                              <w:rPr>
-                                <w:rFonts w:ascii="Helvetica Neue Light" w:hAnsi="Helvetica Neue Light"/>
-                                <w:color w:val="605C5D"/>
-                                <w:sz w:val="22"/>
-                                <w:szCs w:val="28"/>
-                              </w:rPr>
-                              <w:t xml:space="preserve">, Groovy and Bash scripts. </w:t>
-                            </w:r>
-                          </w:p>
-                          <w:p>
-                            <w:pPr>
-                              <w:jc w:val="both"/>
-                              <w:rPr>
-                                <w:rFonts w:ascii="Helvetica Neue Light" w:hAnsi="Helvetica Neue Light"/>
-                                <w:color w:val="605C5D"/>
-                                <w:sz w:val="22"/>
-                                <w:szCs w:val="28"/>
-                              </w:rPr>
-                            </w:pPr>
-                          </w:p>
-                          <w:p>
-                            <w:pPr>
-                              <w:pBdr>
-                                <w:bottom w:val="single" w:sz="4" w:space="1" w:color="auto"/>
-                              </w:pBdr>
-                              <w:jc w:val="both"/>
-                              <w:rPr>
-                                <w:rFonts w:ascii="Helvetica Neue Light" w:hAnsi="Helvetica Neue Light"/>
-                                <w:b/>
-                                <w:color w:val="605C5D"/>
-                                <w:sz w:val="36"/>
-                                <w:szCs w:val="36"/>
-                              </w:rPr>
-                            </w:pPr>
-                            <w:r>
-                              <w:rPr>
-                                <w:rFonts w:ascii="Helvetica Neue Light" w:hAnsi="Helvetica Neue Light"/>
-                                <w:b/>
-                                <w:color w:val="605C5D"/>
-                                <w:sz w:val="36"/>
-                                <w:szCs w:val="36"/>
-                              </w:rPr>
-                              <w:t>Memberships</w:t>
-                            </w:r>
-                          </w:p>
-                          <w:p>
-                            <w:pPr>
-                              <w:jc w:val="both"/>
-                              <w:rPr>
-                                <w:rFonts w:ascii="Helvetica Neue Light" w:hAnsi="Helvetica Neue Light"/>
-                                <w:color w:val="605C5D"/>
-                                <w:sz w:val="22"/>
-                                <w:szCs w:val="22"/>
-                              </w:rPr>
-                            </w:pPr>
-                          </w:p>
-                          <w:p>
-                            <w:pPr>
-                              <w:jc w:val="both"/>
-                              <w:rPr>
-                                <w:rFonts w:ascii="Helvetica Neue Light" w:hAnsi="Helvetica Neue Light"/>
-                                <w:color w:val="605C5D"/>
-                                <w:sz w:val="22"/>
-                                <w:szCs w:val="22"/>
-                              </w:rPr>
-                            </w:pPr>
-                            <w:r>
-                              <w:rPr>
-                                <w:rFonts w:ascii="Helvetica Neue Light" w:hAnsi="Helvetica Neue Light"/>
-                                <w:color w:val="605C5D"/>
-                                <w:sz w:val="22"/>
-                                <w:szCs w:val="22"/>
-                              </w:rPr>
-                              <w:t>Associate - Institute of IT Professionals</w:t>
+                              <w:t xml:space="preserve">Intern developer role at IT Services. Worked on current and new projects. Reverse engineered an HTTP driver for Scriptella from the source code. Wrote various ad-hoc Scriptella, Groovy and Bash scripts. </w:t>
                             </w:r>
                           </w:p>
                           <w:p>
@@ -3710,7 +3425,7 @@
           </mc:Choice>
           <mc:Fallback>
             <w:pict>
-              <v:shape w14:anchorId="54F97696" id="Text Box 5" o:spid="_x0000_s1071" type="#_x0000_t202" style="position:absolute;margin-left:234.3pt;margin-top:0;width:348.7pt;height:846pt;z-index:251643904;visibility:visible;mso-wrap-style:square;mso-width-percent:0;mso-height-percent:0;mso-wrap-distance-left:9pt;mso-wrap-distance-top:0;mso-wrap-distance-right:9pt;mso-wrap-distance-bottom:0;mso-position-horizontal:absolute;mso-position-horizontal-relative:text;mso-position-vertical:absolute;mso-position-vertical-relative:text;mso-width-percent:0;mso-height-percent:0;mso-width-relative:margin;mso-height-relative:margin;v-text-anchor:top" o:gfxdata="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" filled="f" stroked="f">
+              <v:shape w14:anchorId="54F97696" id="Text Box 5" o:spid="_x0000_s1064" type="#_x0000_t202" style="position:absolute;margin-left:234.3pt;margin-top:0;width:348.7pt;height:846pt;z-index:251643904;visibility:visible;mso-wrap-style:square;mso-width-percent:0;mso-height-percent:0;mso-wrap-distance-left:9pt;mso-wrap-distance-top:0;mso-wrap-distance-right:9pt;mso-wrap-distance-bottom:0;mso-position-horizontal:absolute;mso-position-horizontal-relative:text;mso-position-vertical:absolute;mso-position-vertical-relative:text;mso-width-percent:0;mso-height-percent:0;mso-width-relative:margin;mso-height-relative:margin;v-text-anchor:top" o:gfxdata="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" filled="f" stroked="f">
                 <v:textbox>
                   <w:txbxContent>
                     <w:p>
@@ -4010,6 +3725,128 @@
                           <w:color w:val="605C5D"/>
                           <w:sz w:val="24"/>
                         </w:rPr>
+                        <w:t>Analyst Programmer</w:t>
+                      </w:r>
+                      <w:r>
+                        <w:rPr>
+                          <w:rFonts w:ascii="Helvetica Neue" w:hAnsi="Helvetica Neue"/>
+                          <w:color w:val="605C5D"/>
+                          <w:sz w:val="24"/>
+                        </w:rPr>
+                        <w:br/>
+                      </w:r>
+                      <w:r>
+                        <w:rPr>
+                          <w:rFonts w:ascii="Helvetica Neue" w:hAnsi="Helvetica Neue"/>
+                          <w:color w:val="605C5D"/>
+                          <w:sz w:val="24"/>
+                          <w:szCs w:val="24"/>
+                        </w:rPr>
+                        <w:t xml:space="preserve">April 2015 – August 2016 </w:t>
+                      </w:r>
+                      <w:r>
+                        <w:rPr>
+                          <w:rFonts w:ascii="Helvetica Neue" w:hAnsi="Helvetica Neue"/>
+                          <w:color w:val="605C5D"/>
+                          <w:sz w:val="24"/>
+                          <w:szCs w:val="24"/>
+                        </w:rPr>
+                        <w:br/>
+                      </w:r>
+                      <w:r>
+                        <w:rPr>
+                          <w:rFonts w:ascii="Helvetica Neue" w:hAnsi="Helvetica Neue"/>
+                          <w:color w:val="605C5D"/>
+                          <w:sz w:val="24"/>
+                          <w:szCs w:val="24"/>
+                        </w:rPr>
+                        <w:t>Gentrack</w:t>
+                      </w:r>
+                      <w:r>
+                        <w:rPr>
+                          <w:rFonts w:ascii="Helvetica Neue" w:hAnsi="Helvetica Neue"/>
+                          <w:color w:val="605C5D"/>
+                          <w:sz w:val="24"/>
+                          <w:szCs w:val="24"/>
+                        </w:rPr>
+                        <w:t xml:space="preserve"> ltd, Auckland</w:t>
+                      </w:r>
+                    </w:p>
+                    <w:p>
+                      <w:pPr>
+                        <w:rPr>
+                          <w:rFonts w:ascii="Helvetica Neue" w:hAnsi="Helvetica Neue"/>
+                          <w:color w:val="605C5D"/>
+                          <w:sz w:val="22"/>
+                        </w:rPr>
+                      </w:pPr>
+                    </w:p>
+                    <w:p>
+                      <w:pPr>
+                        <w:jc w:val="both"/>
+                        <w:rPr>
+                          <w:rFonts w:ascii="Helvetica Neue Light" w:hAnsi="Helvetica Neue Light"/>
+                          <w:color w:val="605C5D"/>
+                        </w:rPr>
+                      </w:pPr>
+                      <w:r>
+                        <w:rPr>
+                          <w:rFonts w:ascii="Helvetica Neue Light" w:hAnsi="Helvetica Neue Light"/>
+                          <w:color w:val="605C5D"/>
+                          <w:sz w:val="22"/>
+                        </w:rPr>
+                        <w:t xml:space="preserve">Working with clients to fix defects and extend functions of </w:t>
+                      </w:r>
+                      <w:r>
+                        <w:rPr>
+                          <w:rFonts w:ascii="Helvetica Neue Light" w:hAnsi="Helvetica Neue Light"/>
+                          <w:color w:val="605C5D"/>
+                          <w:sz w:val="22"/>
+                        </w:rPr>
+                        <w:t xml:space="preserve">utilities </w:t>
+                      </w:r>
+                      <w:r>
+                        <w:rPr>
+                          <w:rFonts w:ascii="Helvetica Neue Light" w:hAnsi="Helvetica Neue Light"/>
+                          <w:color w:val="605C5D"/>
+                          <w:sz w:val="22"/>
+                        </w:rPr>
+                        <w:t>billing software. Role includes both analysis of codebase to determine</w:t>
+                      </w:r>
+                      <w:r>
+                        <w:rPr>
+                          <w:rFonts w:ascii="Helvetica Neue Light" w:hAnsi="Helvetica Neue Light"/>
+                          <w:color w:val="605C5D"/>
+                          <w:sz w:val="22"/>
+                        </w:rPr>
+                        <w:t xml:space="preserve"> cause of</w:t>
+                      </w:r>
+                      <w:r>
+                        <w:rPr>
+                          <w:rFonts w:ascii="Helvetica Neue Light" w:hAnsi="Helvetica Neue Light"/>
+                          <w:color w:val="605C5D"/>
+                          <w:sz w:val="22"/>
+                        </w:rPr>
+                        <w:t xml:space="preserve"> issues, and programming to fix issues and extend functionality.</w:t>
+                      </w:r>
+                    </w:p>
+                    <w:p>
+                      <w:pPr>
+                        <w:pStyle w:val="Heading3"/>
+                        <w:spacing w:line="240" w:lineRule="auto"/>
+                        <w:contextualSpacing w:val="0"/>
+                        <w:rPr>
+                          <w:rFonts w:ascii="Helvetica Neue" w:hAnsi="Helvetica Neue"/>
+                          <w:color w:val="605C5D"/>
+                          <w:sz w:val="24"/>
+                        </w:rPr>
+                      </w:pPr>
+                      <w:r>
+                        <w:rPr>
+                          <w:rFonts w:ascii="Helvetica Neue" w:hAnsi="Helvetica Neue"/>
+                          <w:color w:val="605C5D"/>
+                          <w:sz w:val="24"/>
+                        </w:rPr>
                         <w:t>Technical Consultant</w:t>
                       </w:r>
                       <w:r>
@@ -4026,7 +3863,39 @@
                           <w:color w:val="605C5D"/>
                           <w:sz w:val="24"/>
                         </w:rPr>
-                        <w:t xml:space="preserve">April 2015 - Present </w:t>
+                        <w:t xml:space="preserve">April 2015 </w:t>
+                      </w:r>
+                      <w:r>
+                        <w:rPr>
+                          <w:rFonts w:ascii="Helvetica Neue" w:hAnsi="Helvetica Neue"/>
+                          <w:color w:val="605C5D"/>
+                          <w:sz w:val="24"/>
+                        </w:rPr>
+                        <w:t>–</w:t>
+                      </w:r>
+                      <w:r>
+                        <w:rPr>
+                          <w:rFonts w:ascii="Helvetica Neue" w:hAnsi="Helvetica Neue"/>
+                          <w:color w:val="605C5D"/>
+                          <w:sz w:val="24"/>
+                        </w:rPr>
+                        <w:t xml:space="preserve"> </w:t>
+                      </w:r>
+                      <w:r>
+                        <w:rPr>
+                          <w:rFonts w:ascii="Helvetica Neue" w:hAnsi="Helvetica Neue"/>
+                          <w:color w:val="605C5D"/>
+                          <w:sz w:val="24"/>
+                        </w:rPr>
+                        <w:t>August 2016</w:t>
+                      </w:r>
+                      <w:r>
+                        <w:rPr>
+                          <w:rFonts w:ascii="Helvetica Neue" w:hAnsi="Helvetica Neue"/>
+                          <w:color w:val="605C5D"/>
+                          <w:sz w:val="24"/>
+                        </w:rPr>
+                        <w:t xml:space="preserve"> </w:t>
                       </w:r>
                       <w:r>
                         <w:rPr>
@@ -4042,26 +3911,10 @@
                           <w:color w:val="605C5D"/>
                           <w:sz w:val="24"/>
                         </w:rPr>
-                        <w:t xml:space="preserve">Business </w:t>
+                        <w:t>Business Mechanix ltd, Auckland</w:t>
                       </w:r>
-                      <w:proofErr w:type="spellStart"/>
-                      <w:r>
-                        <w:rPr>
-                          <w:rFonts w:ascii="Helvetica Neue" w:hAnsi="Helvetica Neue"/>
-                          <w:color w:val="605C5D"/>
-                          <w:sz w:val="24"/>
-                        </w:rPr>
-                        <w:t>Mechanix</w:t>
-                      </w:r>
-                      <w:proofErr w:type="spellEnd"/>
-                      <w:r>
-                        <w:rPr>
-                          <w:rFonts w:ascii="Helvetica Neue" w:hAnsi="Helvetica Neue"/>
-                          <w:color w:val="605C5D"/>
-                          <w:sz w:val="24"/>
-                        </w:rPr>
-                        <w:t xml:space="preserve"> ltd, Auckland</w:t>
-                      </w:r>
+                      <w:bookmarkStart w:id="5" w:name="_GoBack"/>
+                      <w:bookmarkEnd w:id="5"/>
                     </w:p>
                     <w:p>
                       <w:pPr>
@@ -4110,18 +3963,8 @@
                           <w:color w:val="605C5D"/>
                           <w:sz w:val="22"/>
                         </w:rPr>
-                        <w:t>HTML/CSS/</w:t>
+                        <w:t>HTML/CSS/Javascript</w:t>
                       </w:r>
-                      <w:proofErr w:type="spellStart"/>
-                      <w:r>
-                        <w:rPr>
-                          <w:rFonts w:ascii="Helvetica Neue" w:hAnsi="Helvetica Neue"/>
-                          <w:color w:val="605C5D"/>
-                          <w:sz w:val="22"/>
-                        </w:rPr>
-                        <w:t>Javascript</w:t>
-                      </w:r>
-                      <w:proofErr w:type="spellEnd"/>
                     </w:p>
                     <w:p>
                       <w:pPr>
@@ -4303,7 +4146,6 @@
                           <w:sz w:val="22"/>
                         </w:rPr>
                       </w:pPr>
-                      <w:proofErr w:type="spellStart"/>
                       <w:r>
                         <w:rPr>
                           <w:rFonts w:ascii="Helvetica Neue" w:hAnsi="Helvetica Neue"/>
@@ -4312,7 +4154,6 @@
                         </w:rPr>
                         <w:t>Scriptella</w:t>
                       </w:r>
-                      <w:proofErr w:type="spellEnd"/>
                     </w:p>
                     <w:p>
                       <w:pPr>
@@ -4367,114 +4208,7 @@
                           <w:sz w:val="22"/>
                           <w:szCs w:val="28"/>
                         </w:rPr>
-                        <w:t xml:space="preserve">Intern developer role at IT Services. Worked on current and new projects. Reverse engineered an HTTP driver for </w:t>
-                      </w:r>
-                      <w:proofErr w:type="spellStart"/>
-                      <w:r>
-                        <w:rPr>
-                          <w:rFonts w:ascii="Helvetica Neue Light" w:hAnsi="Helvetica Neue Light"/>
-                          <w:color w:val="605C5D"/>
-                          <w:sz w:val="22"/>
-                          <w:szCs w:val="28"/>
-                        </w:rPr>
-                        <w:t>Scriptella</w:t>
-                      </w:r>
-                      <w:proofErr w:type="spellEnd"/>
-                      <w:r>
-                        <w:rPr>
-                          <w:rFonts w:ascii="Helvetica Neue Light" w:hAnsi="Helvetica Neue Light"/>
-                          <w:color w:val="605C5D"/>
-                          <w:sz w:val="22"/>
-                          <w:szCs w:val="28"/>
-                        </w:rPr>
-                        <w:t xml:space="preserve"> from the source code. Wrote various ad-hoc </w:t>
-                      </w:r>
-                      <w:proofErr w:type="spellStart"/>
-                      <w:r>
-                        <w:rPr>
-                          <w:rFonts w:ascii="Helvetica Neue Light" w:hAnsi="Helvetica Neue Light"/>
-                          <w:color w:val="605C5D"/>
-                          <w:sz w:val="22"/>
-                          <w:szCs w:val="28"/>
-                        </w:rPr>
-                        <w:t>Scriptella</w:t>
-                      </w:r>
-                      <w:proofErr w:type="spellEnd"/>
-                      <w:r>
-                        <w:rPr>
-                          <w:rFonts w:ascii="Helvetica Neue Light" w:hAnsi="Helvetica Neue Light"/>
-                          <w:color w:val="605C5D"/>
-                          <w:sz w:val="22"/>
-                          <w:szCs w:val="28"/>
-                        </w:rPr>
-                        <w:t xml:space="preserve">, Groovy and Bash scripts. </w:t>
-                      </w:r>
-                    </w:p>
-                    <w:p>
-                      <w:pPr>
-                        <w:jc w:val="both"/>
-                        <w:rPr>
-                          <w:rFonts w:ascii="Helvetica Neue Light" w:hAnsi="Helvetica Neue Light"/>
-                          <w:color w:val="605C5D"/>
-                          <w:sz w:val="22"/>
-                          <w:szCs w:val="28"/>
-                        </w:rPr>
-                      </w:pPr>
-                    </w:p>
-                    <w:p>
-                      <w:pPr>
-                        <w:pBdr>
-                          <w:bottom w:val="single" w:sz="4" w:space="1" w:color="auto"/>
-                        </w:pBdr>
-                        <w:jc w:val="both"/>
-                        <w:rPr>
-                          <w:rFonts w:ascii="Helvetica Neue Light" w:hAnsi="Helvetica Neue Light"/>
-                          <w:b/>
-                          <w:color w:val="605C5D"/>
-                          <w:sz w:val="36"/>
-                          <w:szCs w:val="36"/>
-                        </w:rPr>
-                      </w:pPr>
-                      <w:r>
-                        <w:rPr>
-                          <w:rFonts w:ascii="Helvetica Neue Light" w:hAnsi="Helvetica Neue Light"/>
-                          <w:b/>
-                          <w:color w:val="605C5D"/>
-                          <w:sz w:val="36"/>
-                          <w:szCs w:val="36"/>
-                        </w:rPr>
-                        <w:t>Memberships</w:t>
-                      </w:r>
-                    </w:p>
-                    <w:p>
-                      <w:pPr>
-                        <w:jc w:val="both"/>
-                        <w:rPr>
-                          <w:rFonts w:ascii="Helvetica Neue Light" w:hAnsi="Helvetica Neue Light"/>
-                          <w:color w:val="605C5D"/>
-                          <w:sz w:val="22"/>
-                          <w:szCs w:val="22"/>
-                        </w:rPr>
-                      </w:pPr>
-                    </w:p>
-                    <w:p>
-                      <w:pPr>
-                        <w:jc w:val="both"/>
-                        <w:rPr>
-                          <w:rFonts w:ascii="Helvetica Neue Light" w:hAnsi="Helvetica Neue Light"/>
-                          <w:color w:val="605C5D"/>
-                          <w:sz w:val="22"/>
-                          <w:szCs w:val="22"/>
-                        </w:rPr>
-                      </w:pPr>
-                      <w:r>
-                        <w:rPr>
-                          <w:rFonts w:ascii="Helvetica Neue Light" w:hAnsi="Helvetica Neue Light"/>
-                          <w:color w:val="605C5D"/>
-                          <w:sz w:val="22"/>
-                          <w:szCs w:val="22"/>
-                        </w:rPr>
-                        <w:t>Associate - Institute of IT Professionals</w:t>
+                        <w:t xml:space="preserve">Intern developer role at IT Services. Worked on current and new projects. Reverse engineered an HTTP driver for Scriptella from the source code. Wrote various ad-hoc Scriptella, Groovy and Bash scripts. </w:t>
                       </w:r>
                     </w:p>
                     <w:p>
@@ -5562,6 +5296,119 @@
       </w:rPr>
     </w:lvl>
   </w:abstractNum>
+  <w:abstractNum w:abstractNumId="8">
+    <w:nsid w:val="6872294F"/>
+    <w:multiLevelType w:val="hybridMultilevel"/>
+    <w:tmpl w:val="410A796A"/>
+    <w:lvl w:ilvl="0" w:tplc="04090005">
+      <w:start w:val="1"/>
+      <w:numFmt w:val="bullet"/>
+      <w:lvlText w:val=""/>
+      <w:lvlJc w:val="left"/>
+      <w:pPr>
+        <w:ind w:left="360" w:hanging="360"/>
+      </w:pPr>
+      <w:rPr>
+        <w:rFonts w:ascii="Wingdings" w:hAnsi="Wingdings" w:hint="default"/>
+      </w:rPr>
+    </w:lvl>
+    <w:lvl w:ilvl="1" w:tplc="04090003" w:tentative="1">
+      <w:start w:val="1"/>
+      <w:numFmt w:val="bullet"/>
+      <w:lvlText w:val="o"/>
+      <w:lvlJc w:val="left"/>
+      <w:pPr>
+        <w:ind w:left="-360" w:hanging="360"/>
+      </w:pPr>
+      <w:rPr>
+        <w:rFonts w:ascii="Courier New" w:hAnsi="Courier New" w:cs="Courier New" w:hint="default"/>
+      </w:rPr>
+    </w:lvl>
+    <w:lvl w:ilvl="2" w:tplc="04090005" w:tentative="1">
+      <w:start w:val="1"/>
+      <w:numFmt w:val="bullet"/>
+      <w:lvlText w:val=""/>
+      <w:lvlJc w:val="left"/>
+      <w:pPr>
+        <w:ind w:left="360" w:hanging="360"/>
+      </w:pPr>
+      <w:rPr>
+        <w:rFonts w:ascii="Wingdings" w:hAnsi="Wingdings" w:hint="default"/>
+      </w:rPr>
+    </w:lvl>
+    <w:lvl w:ilvl="3" w:tplc="04090001" w:tentative="1">
+      <w:start w:val="1"/>
+      <w:numFmt w:val="bullet"/>
+      <w:lvlText w:val=""/>
+      <w:lvlJc w:val="left"/>
+      <w:pPr>
+        <w:ind w:left="1080" w:hanging="360"/>
+      </w:pPr>
+      <w:rPr>
+        <w:rFonts w:ascii="Symbol" w:hAnsi="Symbol" w:hint="default"/>
+      </w:rPr>
+    </w:lvl>
+    <w:lvl w:ilvl="4" w:tplc="04090003" w:tentative="1">
+      <w:start w:val="1"/>
+      <w:numFmt w:val="bullet"/>
+      <w:lvlText w:val="o"/>
+      <w:lvlJc w:val="left"/>
+      <w:pPr>
+        <w:ind w:left="1800" w:hanging="360"/>
+      </w:pPr>
+      <w:rPr>
+        <w:rFonts w:ascii="Courier New" w:hAnsi="Courier New" w:cs="Courier New" w:hint="default"/>
+      </w:rPr>
+    </w:lvl>
+    <w:lvl w:ilvl="5" w:tplc="04090005" w:tentative="1">
+      <w:start w:val="1"/>
+      <w:numFmt w:val="bullet"/>
+      <w:lvlText w:val=""/>
+      <w:lvlJc w:val="left"/>
+      <w:pPr>
+        <w:ind w:left="2520" w:hanging="360"/>
+      </w:pPr>
+      <w:rPr>
+        <w:rFonts w:ascii="Wingdings" w:hAnsi="Wingdings" w:hint="default"/>
+      </w:rPr>
+    </w:lvl>
+    <w:lvl w:ilvl="6" w:tplc="04090001" w:tentative="1">
+      <w:start w:val="1"/>
+      <w:numFmt w:val="bullet"/>
+      <w:lvlText w:val=""/>
+      <w:lvlJc w:val="left"/>
+      <w:pPr>
+        <w:ind w:left="3240" w:hanging="360"/>
+      </w:pPr>
+      <w:rPr>
+        <w:rFonts w:ascii="Symbol" w:hAnsi="Symbol" w:hint="default"/>
+      </w:rPr>
+    </w:lvl>
+    <w:lvl w:ilvl="7" w:tplc="04090003" w:tentative="1">
+      <w:start w:val="1"/>
+      <w:numFmt w:val="bullet"/>
+      <w:lvlText w:val="o"/>
+      <w:lvlJc w:val="left"/>
+      <w:pPr>
+        <w:ind w:left="3960" w:hanging="360"/>
+      </w:pPr>
+      <w:rPr>
+        <w:rFonts w:ascii="Courier New" w:hAnsi="Courier New" w:cs="Courier New" w:hint="default"/>
+      </w:rPr>
+    </w:lvl>
+    <w:lvl w:ilvl="8" w:tplc="04090005" w:tentative="1">
+      <w:start w:val="1"/>
+      <w:numFmt w:val="bullet"/>
+      <w:lvlText w:val=""/>
+      <w:lvlJc w:val="left"/>
+      <w:pPr>
+        <w:ind w:left="4680" w:hanging="360"/>
+      </w:pPr>
+      <w:rPr>
+        <w:rFonts w:ascii="Wingdings" w:hAnsi="Wingdings" w:hint="default"/>
+      </w:rPr>
+    </w:lvl>
+  </w:abstractNum>
   <w:num w:numId="1">
     <w:abstractNumId w:val="7"/>
   </w:num>
@@ -5586,6 +5433,9 @@
   <w:num w:numId="8">
     <w:abstractNumId w:val="1"/>
   </w:num>
+  <w:num w:numId="9">
+    <w:abstractNumId w:val="8"/>
+  </w:num>
 </w:numbering>
 </file>
 
@@ -5602,7 +5452,7 @@
     </w:rPrDefault>
     <w:pPrDefault/>
   </w:docDefaults>
-  <w:latentStyles w:defLockedState="0" w:defUIPriority="99" w:defSemiHidden="0" w:defUnhideWhenUsed="0" w:defQFormat="0" w:count="380">
+  <w:latentStyles w:defLockedState="0" w:defUIPriority="99" w:defSemiHidden="0" w:defUnhideWhenUsed="0" w:defQFormat="0" w:count="382">
     <w:lsdException w:name="Normal" w:uiPriority="0" w:qFormat="1"/>
     <w:lsdException w:name="heading 1" w:uiPriority="9" w:qFormat="1"/>
     <w:lsdException w:name="heading 2" w:semiHidden="1" w:uiPriority="0" w:unhideWhenUsed="1" w:qFormat="1"/>
@@ -5708,7 +5558,6 @@
     <w:lsdException w:name="HTML Sample" w:semiHidden="1" w:unhideWhenUsed="1"/>
     <w:lsdException w:name="HTML Typewriter" w:semiHidden="1" w:unhideWhenUsed="1"/>
     <w:lsdException w:name="HTML Variable" w:semiHidden="1" w:unhideWhenUsed="1"/>
-    <w:lsdException w:name="Normal Table" w:semiHidden="1" w:unhideWhenUsed="1"/>
     <w:lsdException w:name="annotation subject" w:semiHidden="1" w:unhideWhenUsed="1"/>
     <w:lsdException w:name="No List" w:semiHidden="1" w:unhideWhenUsed="1"/>
     <w:lsdException w:name="Outline List 1" w:semiHidden="1" w:unhideWhenUsed="1"/>
@@ -5754,11 +5603,9 @@
     <w:lsdException w:name="Table Subtle 1" w:semiHidden="1" w:unhideWhenUsed="1"/>
     <w:lsdException w:name="Table Subtle 2" w:semiHidden="1" w:unhideWhenUsed="1"/>
     <w:lsdException w:name="Table Web 1" w:semiHidden="1" w:unhideWhenUsed="1"/>
-    <w:lsdException w:name="Table Web 2" w:semiHidden="1" w:unhideWhenUsed="1"/>
     <w:lsdException w:name="Table Web 3" w:semiHidden="1" w:unhideWhenUsed="1"/>
     <w:lsdException w:name="Balloon Text" w:semiHidden="1" w:unhideWhenUsed="1"/>
     <w:lsdException w:name="Table Grid" w:uiPriority="39"/>
-    <w:lsdException w:name="Table Theme" w:semiHidden="1" w:unhideWhenUsed="1"/>
     <w:lsdException w:name="Note Level 1" w:semiHidden="1" w:unhideWhenUsed="1"/>
     <w:lsdException w:name="Note Level 2" w:semiHidden="1" w:unhideWhenUsed="1"/>
     <w:lsdException w:name="Note Level 3" w:semiHidden="1" w:unhideWhenUsed="1"/>
@@ -5983,6 +5830,8 @@
     <w:lsdException w:name="List Table 5 Dark Accent 6" w:uiPriority="50"/>
     <w:lsdException w:name="List Table 6 Colorful Accent 6" w:uiPriority="51"/>
     <w:lsdException w:name="List Table 7 Colorful Accent 6" w:uiPriority="52"/>
+    <w:lsdException w:name="Mention" w:semiHidden="1" w:unhideWhenUsed="1"/>
+    <w:lsdException w:name="Smart Hyperlink" w:semiHidden="1" w:unhideWhenUsed="1"/>
   </w:latentStyles>
   <w:style w:type="paragraph" w:default="1" w:styleId="Normal">
     <w:name w:val="Normal"/>

</xml_diff>